<commit_message>
Modified SDD document about Management Service.
</commit_message>
<xml_diff>
--- a/cmu/SurePark/SurePark_SDD.docx
+++ b/cmu/SurePark/SurePark_SDD.docx
@@ -1,6 +1,6 @@
 
 <file path=word/document.xml><?xml version="1.0" encoding="utf-8"?>
-<w:document xmlns:wpc="http://schemas.microsoft.com/office/word/2010/wordprocessingCanvas" xmlns:mc="http://schemas.openxmlformats.org/markup-compatibility/2006" xmlns:o="urn:schemas-microsoft-com:office:office" xmlns:r="http://schemas.openxmlformats.org/officeDocument/2006/relationships" xmlns:m="http://schemas.openxmlformats.org/officeDocument/2006/math" xmlns:v="urn:schemas-microsoft-com:vml" xmlns:wp14="http://schemas.microsoft.com/office/word/2010/wordprocessingDrawing" xmlns:wp="http://schemas.openxmlformats.org/drawingml/2006/wordprocessingDrawing" xmlns:w10="urn:schemas-microsoft-com:office:word" xmlns:w="http://schemas.openxmlformats.org/wordprocessingml/2006/main" xmlns:w14="http://schemas.microsoft.com/office/word/2010/wordml" xmlns:w15="http://schemas.microsoft.com/office/word/2012/wordml" xmlns:wpg="http://schemas.microsoft.com/office/word/2010/wordprocessingGroup" xmlns:wpi="http://schemas.microsoft.com/office/word/2010/wordprocessingInk" xmlns:wne="http://schemas.microsoft.com/office/word/2006/wordml" xmlns:wps="http://schemas.microsoft.com/office/word/2010/wordprocessingShape" mc:Ignorable="w14 w15 wp14">
+<w:document xmlns:wpc="http://schemas.microsoft.com/office/word/2010/wordprocessingCanvas" xmlns:mo="http://schemas.microsoft.com/office/mac/office/2008/main" xmlns:mc="http://schemas.openxmlformats.org/markup-compatibility/2006" xmlns:mv="urn:schemas-microsoft-com:mac:vml" xmlns:o="urn:schemas-microsoft-com:office:office" xmlns:r="http://schemas.openxmlformats.org/officeDocument/2006/relationships" xmlns:m="http://schemas.openxmlformats.org/officeDocument/2006/math" xmlns:v="urn:schemas-microsoft-com:vml" xmlns:wp14="http://schemas.microsoft.com/office/word/2010/wordprocessingDrawing" xmlns:wp="http://schemas.openxmlformats.org/drawingml/2006/wordprocessingDrawing" xmlns:w10="urn:schemas-microsoft-com:office:word" xmlns:w="http://schemas.openxmlformats.org/wordprocessingml/2006/main" xmlns:w14="http://schemas.microsoft.com/office/word/2010/wordml" xmlns:w15="http://schemas.microsoft.com/office/word/2012/wordml" xmlns:wpg="http://schemas.microsoft.com/office/word/2010/wordprocessingGroup" xmlns:wpi="http://schemas.microsoft.com/office/word/2010/wordprocessingInk" xmlns:wne="http://schemas.microsoft.com/office/word/2006/wordml" xmlns:wps="http://schemas.microsoft.com/office/word/2010/wordprocessingShape" mc:Ignorable="w14 w15 wp14">
   <w:body>
     <w:p>
       <w:pPr>
@@ -48,7 +48,7 @@
           <w:szCs w:val="24"/>
         </w:rPr>
         <w:drawing>
-          <wp:inline distT="0" distB="0" distL="0" distR="0" wp14:anchorId="6164403C" wp14:editId="5E01208D">
+          <wp:inline distT="0" distB="0" distL="0" distR="0" wp14:anchorId="6E7CBE7A" wp14:editId="42A43CD7">
             <wp:extent cx="5321260" cy="3835110"/>
             <wp:effectExtent l="0" t="0" r="0" b="635"/>
             <wp:docPr id="150" name="그림 150"/>
@@ -95,7 +95,7 @@
         <w:pStyle w:val="a3"/>
         <w:ind w:leftChars="0" w:left="760"/>
         <w:rPr>
-          <w:rFonts w:ascii="Arial" w:hAnsi="Arial" w:cs="Arial" w:hint="eastAsia"/>
+          <w:rFonts w:ascii="Arial" w:hAnsi="Arial" w:cs="Arial"/>
         </w:rPr>
       </w:pPr>
     </w:p>
@@ -929,7 +929,7 @@
           <w:noProof/>
         </w:rPr>
         <w:drawing>
-          <wp:inline distT="0" distB="0" distL="0" distR="0">
+          <wp:inline distT="0" distB="0" distL="0" distR="0" wp14:anchorId="31BEDAF3" wp14:editId="01E263C3">
             <wp:extent cx="5029200" cy="3695700"/>
             <wp:effectExtent l="0" t="0" r="0" b="0"/>
             <wp:docPr id="4" name="그림 4"/>
@@ -2578,6 +2578,122 @@
     </w:p>
     <w:p>
       <w:pPr>
+        <w:rPr>
+          <w:rFonts w:ascii="Consolas" w:eastAsia="맑은 고딕" w:hAnsi="Consolas" w:cs="Consolas"/>
+          <w:color w:val="000000"/>
+          <w:kern w:val="0"/>
+          <w:szCs w:val="20"/>
+        </w:rPr>
+      </w:pPr>
+      <w:r>
+        <w:rPr>
+          <w:rFonts w:ascii="Consolas" w:eastAsia="맑은 고딕" w:hAnsi="Consolas" w:cs="Consolas"/>
+          <w:color w:val="000000"/>
+          <w:kern w:val="0"/>
+          <w:szCs w:val="20"/>
+        </w:rPr>
+        <w:t>3.2</w:t>
+      </w:r>
+      <w:r>
+        <w:rPr>
+          <w:rFonts w:ascii="Consolas" w:eastAsia="맑은 고딕" w:hAnsi="Consolas" w:cs="Consolas"/>
+          <w:color w:val="000000"/>
+          <w:kern w:val="0"/>
+          <w:szCs w:val="20"/>
+        </w:rPr>
+        <w:t xml:space="preserve">) </w:t>
+      </w:r>
+      <w:r>
+        <w:rPr>
+          <w:rFonts w:ascii="Consolas" w:eastAsia="맑은 고딕" w:hAnsi="Consolas" w:cs="Consolas"/>
+          <w:color w:val="000000"/>
+          <w:kern w:val="0"/>
+          <w:szCs w:val="20"/>
+        </w:rPr>
+        <w:t>Control Service to Management Service</w:t>
+      </w:r>
+    </w:p>
+    <w:p>
+      <w:pPr>
+        <w:rPr>
+          <w:rFonts w:ascii="Consolas" w:eastAsia="맑은 고딕" w:hAnsi="Consolas" w:cs="Consolas"/>
+          <w:color w:val="000000"/>
+          <w:kern w:val="0"/>
+          <w:szCs w:val="20"/>
+        </w:rPr>
+      </w:pPr>
+      <w:r>
+        <w:rPr>
+          <w:rFonts w:ascii="Consolas" w:eastAsia="맑은 고딕" w:hAnsi="Consolas" w:cs="Consolas"/>
+          <w:color w:val="000000"/>
+          <w:kern w:val="0"/>
+          <w:szCs w:val="20"/>
+        </w:rPr>
+        <w:t>3.2.1) Static perspective (Package Diagram)</w:t>
+      </w:r>
+    </w:p>
+    <w:p>
+      <w:pPr>
+        <w:rPr>
+          <w:rFonts w:ascii="Consolas" w:eastAsia="맑은 고딕" w:hAnsi="Consolas" w:cs="Consolas"/>
+          <w:color w:val="000000"/>
+          <w:kern w:val="0"/>
+          <w:szCs w:val="20"/>
+        </w:rPr>
+      </w:pPr>
+      <w:r>
+        <w:rPr>
+          <w:rFonts w:ascii="Consolas" w:eastAsia="맑은 고딕" w:hAnsi="Consolas" w:cs="Consolas"/>
+          <w:noProof/>
+          <w:color w:val="000000"/>
+          <w:kern w:val="0"/>
+          <w:szCs w:val="20"/>
+        </w:rPr>
+        <w:drawing>
+          <wp:inline distT="0" distB="0" distL="0" distR="0" wp14:anchorId="6519EE41" wp14:editId="2ED61938">
+            <wp:extent cx="5731510" cy="3043555"/>
+            <wp:effectExtent l="0" t="0" r="8890" b="4445"/>
+            <wp:docPr id="2" name="그림 2"/>
+            <wp:cNvGraphicFramePr>
+              <a:graphicFrameLocks xmlns:a="http://schemas.openxmlformats.org/drawingml/2006/main" noChangeAspect="1"/>
+            </wp:cNvGraphicFramePr>
+            <a:graphic xmlns:a="http://schemas.openxmlformats.org/drawingml/2006/main">
+              <a:graphicData uri="http://schemas.openxmlformats.org/drawingml/2006/picture">
+                <pic:pic xmlns:pic="http://schemas.openxmlformats.org/drawingml/2006/picture">
+                  <pic:nvPicPr>
+                    <pic:cNvPr id="2" name="스크린샷 2016-06-14 오후 7.54.14.png"/>
+                    <pic:cNvPicPr/>
+                  </pic:nvPicPr>
+                  <pic:blipFill>
+                    <a:blip r:embed="rId10">
+                      <a:extLst>
+                        <a:ext uri="{28A0092B-C50C-407E-A947-70E740481C1C}">
+                          <a14:useLocalDpi xmlns:a14="http://schemas.microsoft.com/office/drawing/2010/main" val="0"/>
+                        </a:ext>
+                      </a:extLst>
+                    </a:blip>
+                    <a:stretch>
+                      <a:fillRect/>
+                    </a:stretch>
+                  </pic:blipFill>
+                  <pic:spPr>
+                    <a:xfrm>
+                      <a:off x="0" y="0"/>
+                      <a:ext cx="5731510" cy="3043555"/>
+                    </a:xfrm>
+                    <a:prstGeom prst="rect">
+                      <a:avLst/>
+                    </a:prstGeom>
+                  </pic:spPr>
+                </pic:pic>
+              </a:graphicData>
+            </a:graphic>
+          </wp:inline>
+        </w:drawing>
+      </w:r>
+    </w:p>
+    <w:p>
+      <w:pPr>
         <w:widowControl/>
         <w:wordWrap/>
         <w:autoSpaceDE/>
@@ -2586,7 +2702,87 @@
         <w:ind w:left="540"/>
         <w:jc w:val="left"/>
         <w:rPr>
-          <w:rFonts w:ascii="Consolas" w:eastAsia="맑은 고딕" w:hAnsi="Consolas" w:cs="Consolas" w:hint="eastAsia"/>
+          <w:rFonts w:ascii="Consolas" w:eastAsia="맑은 고딕" w:hAnsi="Consolas" w:cs="Consolas"/>
+          <w:color w:val="000000"/>
+          <w:kern w:val="0"/>
+          <w:szCs w:val="20"/>
+        </w:rPr>
+      </w:pPr>
+    </w:p>
+    <w:p>
+      <w:pPr>
+        <w:rPr>
+          <w:rFonts w:ascii="Consolas" w:eastAsia="맑은 고딕" w:hAnsi="Consolas" w:cs="Consolas"/>
+          <w:color w:val="000000"/>
+          <w:kern w:val="0"/>
+          <w:szCs w:val="20"/>
+        </w:rPr>
+      </w:pPr>
+      <w:r>
+        <w:rPr>
+          <w:rFonts w:ascii="Consolas" w:eastAsia="맑은 고딕" w:hAnsi="Consolas" w:cs="Consolas"/>
+          <w:color w:val="000000"/>
+          <w:kern w:val="0"/>
+          <w:szCs w:val="20"/>
+        </w:rPr>
+        <w:t>3.2.</w:t>
+      </w:r>
+      <w:r>
+        <w:rPr>
+          <w:rFonts w:ascii="Consolas" w:eastAsia="맑은 고딕" w:hAnsi="Consolas" w:cs="Consolas"/>
+          <w:color w:val="000000"/>
+          <w:kern w:val="0"/>
+          <w:szCs w:val="20"/>
+        </w:rPr>
+        <w:t>2</w:t>
+      </w:r>
+      <w:r>
+        <w:rPr>
+          <w:rFonts w:ascii="Consolas" w:eastAsia="맑은 고딕" w:hAnsi="Consolas" w:cs="Consolas"/>
+          <w:color w:val="000000"/>
+          <w:kern w:val="0"/>
+          <w:szCs w:val="20"/>
+        </w:rPr>
+        <w:t xml:space="preserve">) </w:t>
+      </w:r>
+      <w:r>
+        <w:rPr>
+          <w:rFonts w:ascii="Consolas" w:eastAsia="맑은 고딕" w:hAnsi="Consolas" w:cs="Consolas"/>
+          <w:color w:val="000000"/>
+          <w:kern w:val="0"/>
+          <w:szCs w:val="20"/>
+        </w:rPr>
+        <w:t>Dynamic</w:t>
+      </w:r>
+      <w:r>
+        <w:rPr>
+          <w:rFonts w:ascii="Consolas" w:eastAsia="맑은 고딕" w:hAnsi="Consolas" w:cs="Consolas"/>
+          <w:color w:val="000000"/>
+          <w:kern w:val="0"/>
+          <w:szCs w:val="20"/>
+        </w:rPr>
+        <w:t xml:space="preserve"> perspective</w:t>
+      </w:r>
+      <w:r>
+        <w:rPr>
+          <w:rFonts w:ascii="Consolas" w:eastAsia="맑은 고딕" w:hAnsi="Consolas" w:cs="Consolas"/>
+          <w:color w:val="000000"/>
+          <w:kern w:val="0"/>
+          <w:szCs w:val="20"/>
+        </w:rPr>
+        <w:t xml:space="preserve"> (Pipe and Filter)</w:t>
+      </w:r>
+    </w:p>
+    <w:p>
+      <w:pPr>
+        <w:widowControl/>
+        <w:wordWrap/>
+        <w:autoSpaceDE/>
+        <w:autoSpaceDN/>
+        <w:spacing w:after="0" w:line="240" w:lineRule="auto"/>
+        <w:jc w:val="left"/>
+        <w:rPr>
+          <w:rFonts w:ascii="Consolas" w:eastAsia="맑은 고딕" w:hAnsi="Consolas" w:cs="Consolas"/>
           <w:color w:val="000000"/>
           <w:kern w:val="0"/>
           <w:szCs w:val="20"/>
@@ -2609,6 +2805,56 @@
           <w:szCs w:val="20"/>
         </w:rPr>
       </w:pPr>
+      <w:r>
+        <w:rPr>
+          <w:rFonts w:ascii="맑은 고딕" w:eastAsia="맑은 고딕" w:hAnsi="맑은 고딕" w:cs="굴림"/>
+          <w:noProof/>
+          <w:color w:val="000000"/>
+          <w:kern w:val="0"/>
+          <w:szCs w:val="20"/>
+        </w:rPr>
+        <w:drawing>
+          <wp:inline distT="0" distB="0" distL="0" distR="0" wp14:anchorId="66924F82" wp14:editId="16012A16">
+            <wp:extent cx="5731510" cy="2964180"/>
+            <wp:effectExtent l="0" t="0" r="8890" b="7620"/>
+            <wp:docPr id="134" name="그림 134"/>
+            <wp:cNvGraphicFramePr>
+              <a:graphicFrameLocks xmlns:a="http://schemas.openxmlformats.org/drawingml/2006/main" noChangeAspect="1"/>
+            </wp:cNvGraphicFramePr>
+            <a:graphic xmlns:a="http://schemas.openxmlformats.org/drawingml/2006/main">
+              <a:graphicData uri="http://schemas.openxmlformats.org/drawingml/2006/picture">
+                <pic:pic xmlns:pic="http://schemas.openxmlformats.org/drawingml/2006/picture">
+                  <pic:nvPicPr>
+                    <pic:cNvPr id="134" name="스크린샷 2016-06-14 오후 7.56.36.png"/>
+                    <pic:cNvPicPr/>
+                  </pic:nvPicPr>
+                  <pic:blipFill>
+                    <a:blip r:embed="rId11" cstate="print">
+                      <a:extLst>
+                        <a:ext uri="{28A0092B-C50C-407E-A947-70E740481C1C}">
+                          <a14:useLocalDpi xmlns:a14="http://schemas.microsoft.com/office/drawing/2010/main" val="0"/>
+                        </a:ext>
+                      </a:extLst>
+                    </a:blip>
+                    <a:stretch>
+                      <a:fillRect/>
+                    </a:stretch>
+                  </pic:blipFill>
+                  <pic:spPr>
+                    <a:xfrm>
+                      <a:off x="0" y="0"/>
+                      <a:ext cx="5731510" cy="2964180"/>
+                    </a:xfrm>
+                    <a:prstGeom prst="rect">
+                      <a:avLst/>
+                    </a:prstGeom>
+                  </pic:spPr>
+                </pic:pic>
+              </a:graphicData>
+            </a:graphic>
+          </wp:inline>
+        </w:drawing>
+      </w:r>
     </w:p>
     <w:p>
       <w:pPr>
@@ -2627,6 +2873,7 @@
           <w:rFonts w:ascii="Arial" w:hAnsi="Arial" w:cs="Arial"/>
           <w:b/>
         </w:rPr>
+        <w:lastRenderedPageBreak/>
         <w:t>Detail Design</w:t>
       </w:r>
     </w:p>
@@ -3177,7 +3424,21 @@
         <w:rPr>
           <w:rFonts w:ascii="Arial" w:hAnsi="Arial" w:cs="Arial"/>
         </w:rPr>
-        <w:t>Indicate what kind of packet is. I means “Information”. S means “Slot Status”. G means “Entry Gate”. L means “LED”.</w:t>
+        <w:t xml:space="preserve">Indicate what kind of packet is. I </w:t>
+      </w:r>
+      <w:proofErr w:type="gramStart"/>
+      <w:r>
+        <w:rPr>
+          <w:rFonts w:ascii="Arial" w:hAnsi="Arial" w:cs="Arial"/>
+        </w:rPr>
+        <w:t>means</w:t>
+      </w:r>
+      <w:proofErr w:type="gramEnd"/>
+      <w:r>
+        <w:rPr>
+          <w:rFonts w:ascii="Arial" w:hAnsi="Arial" w:cs="Arial"/>
+        </w:rPr>
+        <w:t xml:space="preserve"> “Information”. S means “Slot Status”. G means “Entry Gate”. L means “LED”.</w:t>
       </w:r>
     </w:p>
     <w:p>
@@ -3214,7 +3475,7 @@
       <w:pPr>
         <w:ind w:left="400"/>
         <w:rPr>
-          <w:rFonts w:ascii="Arial" w:hAnsi="Arial" w:cs="Arial" w:hint="eastAsia"/>
+          <w:rFonts w:ascii="Arial" w:hAnsi="Arial" w:cs="Arial"/>
         </w:rPr>
       </w:pPr>
     </w:p>
@@ -3250,7 +3511,7 @@
           <w:noProof/>
         </w:rPr>
         <w:drawing>
-          <wp:inline distT="0" distB="0" distL="0" distR="0">
+          <wp:inline distT="0" distB="0" distL="0" distR="0" wp14:anchorId="45B84B22" wp14:editId="4A273995">
             <wp:extent cx="6262957" cy="5372503"/>
             <wp:effectExtent l="0" t="0" r="5080" b="0"/>
             <wp:docPr id="1" name="그림 1"/>
@@ -3267,7 +3528,7 @@
                     </pic:cNvPicPr>
                   </pic:nvPicPr>
                   <pic:blipFill>
-                    <a:blip r:embed="rId10">
+                    <a:blip r:embed="rId12">
                       <a:extLst>
                         <a:ext uri="{28A0092B-C50C-407E-A947-70E740481C1C}">
                           <a14:useLocalDpi xmlns:a14="http://schemas.microsoft.com/office/drawing/2010/main" val="0"/>
@@ -4699,7 +4960,7 @@
               <w:ind w:left="540"/>
               <w:jc w:val="left"/>
               <w:rPr>
-                <w:rFonts w:ascii="맑은 고딕" w:eastAsia="맑은 고딕" w:hAnsi="맑은 고딕" w:cs="굴림" w:hint="eastAsia"/>
+                <w:rFonts w:ascii="맑은 고딕" w:eastAsia="맑은 고딕" w:hAnsi="맑은 고딕" w:cs="굴림"/>
                 <w:color w:val="000000"/>
                 <w:kern w:val="0"/>
                 <w:szCs w:val="20"/>
@@ -4938,6 +5199,7 @@
                       <w:szCs w:val="20"/>
                     </w:rPr>
                   </w:pPr>
+                  <w:proofErr w:type="spellStart"/>
                   <w:r>
                     <w:rPr>
                       <w:rFonts w:ascii="Consolas" w:eastAsia="굴림" w:hAnsi="Consolas" w:cs="Consolas"/>
@@ -4946,6 +5208,7 @@
                     </w:rPr>
                     <w:t>Arduion</w:t>
                   </w:r>
+                  <w:proofErr w:type="spellEnd"/>
                   <w:r>
                     <w:rPr>
                       <w:rFonts w:ascii="Consolas" w:eastAsia="굴림" w:hAnsi="Consolas" w:cs="Consolas"/>
@@ -5230,7 +5493,7 @@
               <w:spacing w:after="0" w:line="240" w:lineRule="auto"/>
               <w:jc w:val="left"/>
               <w:rPr>
-                <w:rFonts w:ascii="Arial" w:eastAsia="맑은 고딕" w:hAnsi="Arial" w:cs="Arial" w:hint="eastAsia"/>
+                <w:rFonts w:ascii="Arial" w:eastAsia="맑은 고딕" w:hAnsi="Arial" w:cs="Arial"/>
                 <w:kern w:val="0"/>
                 <w:szCs w:val="20"/>
               </w:rPr>
@@ -5256,7 +5519,14 @@
           <w:rFonts w:hint="eastAsia"/>
           <w:b/>
         </w:rPr>
-        <w:t xml:space="preserve">4.2) </w:t>
+        <w:t>4.2</w:t>
+      </w:r>
+      <w:r>
+        <w:rPr>
+          <w:rFonts w:hint="eastAsia"/>
+          <w:b/>
+        </w:rPr>
+        <w:t xml:space="preserve">) </w:t>
       </w:r>
       <w:r>
         <w:rPr>
@@ -5278,7 +5548,7 @@
           <w:noProof/>
         </w:rPr>
         <w:drawing>
-          <wp:inline distT="0" distB="0" distL="0" distR="0">
+          <wp:inline distT="0" distB="0" distL="0" distR="0" wp14:anchorId="5DD8E7FD" wp14:editId="6548AD19">
             <wp:extent cx="5123815" cy="4477385"/>
             <wp:effectExtent l="0" t="0" r="635" b="0"/>
             <wp:docPr id="5" name="그림 5"/>
@@ -5295,7 +5565,7 @@
                     </pic:cNvPicPr>
                   </pic:nvPicPr>
                   <pic:blipFill>
-                    <a:blip r:embed="rId11">
+                    <a:blip r:embed="rId13">
                       <a:extLst>
                         <a:ext uri="{28A0092B-C50C-407E-A947-70E740481C1C}">
                           <a14:useLocalDpi xmlns:a14="http://schemas.microsoft.com/office/drawing/2010/main" val="0"/>
@@ -5379,6 +5649,7 @@
                 <w:szCs w:val="20"/>
               </w:rPr>
             </w:pPr>
+            <w:proofErr w:type="spellStart"/>
             <w:r>
               <w:rPr>
                 <w:rFonts w:ascii="Arial" w:eastAsia="맑은 고딕" w:hAnsi="Arial" w:cs="Arial"/>
@@ -5387,6 +5658,7 @@
               </w:rPr>
               <w:t>ControllerService</w:t>
             </w:r>
+            <w:proofErr w:type="spellEnd"/>
           </w:p>
         </w:tc>
         <w:tc>
@@ -5419,13 +5691,23 @@
                 <w:szCs w:val="20"/>
               </w:rPr>
             </w:pPr>
+            <w:proofErr w:type="spellStart"/>
             <w:r>
               <w:rPr>
                 <w:rFonts w:ascii="Arial" w:eastAsia="맑은 고딕" w:hAnsi="Arial" w:cs="Arial" w:hint="eastAsia"/>
                 <w:kern w:val="0"/>
                 <w:szCs w:val="20"/>
               </w:rPr>
-              <w:t xml:space="preserve">ControllerService communicate with other package class. </w:t>
+              <w:t>ControllerService</w:t>
+            </w:r>
+            <w:proofErr w:type="spellEnd"/>
+            <w:r>
+              <w:rPr>
+                <w:rFonts w:ascii="Arial" w:eastAsia="맑은 고딕" w:hAnsi="Arial" w:cs="Arial" w:hint="eastAsia"/>
+                <w:kern w:val="0"/>
+                <w:szCs w:val="20"/>
+              </w:rPr>
+              <w:t xml:space="preserve"> communicate with other package class. </w:t>
             </w:r>
             <w:r>
               <w:rPr>
@@ -5441,7 +5723,43 @@
                 <w:kern w:val="0"/>
                 <w:szCs w:val="20"/>
               </w:rPr>
-              <w:t>t consists of FacilityPacketReader and FacilityPacketWriter.</w:t>
+              <w:t xml:space="preserve">t consists of </w:t>
+            </w:r>
+            <w:proofErr w:type="spellStart"/>
+            <w:r>
+              <w:rPr>
+                <w:rFonts w:ascii="Arial" w:eastAsia="맑은 고딕" w:hAnsi="Arial" w:cs="Arial"/>
+                <w:kern w:val="0"/>
+                <w:szCs w:val="20"/>
+              </w:rPr>
+              <w:t>FacilityPacketReader</w:t>
+            </w:r>
+            <w:proofErr w:type="spellEnd"/>
+            <w:r>
+              <w:rPr>
+                <w:rFonts w:ascii="Arial" w:eastAsia="맑은 고딕" w:hAnsi="Arial" w:cs="Arial"/>
+                <w:kern w:val="0"/>
+                <w:szCs w:val="20"/>
+              </w:rPr>
+              <w:t xml:space="preserve"> and </w:t>
+            </w:r>
+            <w:proofErr w:type="spellStart"/>
+            <w:r>
+              <w:rPr>
+                <w:rFonts w:ascii="Arial" w:eastAsia="맑은 고딕" w:hAnsi="Arial" w:cs="Arial"/>
+                <w:kern w:val="0"/>
+                <w:szCs w:val="20"/>
+              </w:rPr>
+              <w:t>FacilityPacketWriter</w:t>
+            </w:r>
+            <w:proofErr w:type="spellEnd"/>
+            <w:r>
+              <w:rPr>
+                <w:rFonts w:ascii="Arial" w:eastAsia="맑은 고딕" w:hAnsi="Arial" w:cs="Arial"/>
+                <w:kern w:val="0"/>
+                <w:szCs w:val="20"/>
+              </w:rPr>
+              <w:t>.</w:t>
             </w:r>
           </w:p>
         </w:tc>
@@ -5478,6 +5796,7 @@
                 <w:szCs w:val="20"/>
               </w:rPr>
             </w:pPr>
+            <w:proofErr w:type="spellStart"/>
             <w:r>
               <w:rPr>
                 <w:rFonts w:ascii="Arial" w:eastAsia="맑은 고딕" w:hAnsi="Arial" w:cs="Arial"/>
@@ -5486,6 +5805,7 @@
               </w:rPr>
               <w:t>FacilityPacketReader</w:t>
             </w:r>
+            <w:proofErr w:type="spellEnd"/>
           </w:p>
         </w:tc>
         <w:tc>
@@ -5569,6 +5889,7 @@
                 <w:szCs w:val="20"/>
               </w:rPr>
             </w:pPr>
+            <w:proofErr w:type="spellStart"/>
             <w:r>
               <w:rPr>
                 <w:rFonts w:ascii="Arial" w:eastAsia="맑은 고딕" w:hAnsi="Arial" w:cs="Arial"/>
@@ -5577,6 +5898,7 @@
               </w:rPr>
               <w:t>FacilityPacketWriter</w:t>
             </w:r>
+            <w:proofErr w:type="spellEnd"/>
           </w:p>
         </w:tc>
         <w:tc>
@@ -5604,7 +5926,7 @@
               <w:spacing w:after="0" w:line="240" w:lineRule="auto"/>
               <w:jc w:val="left"/>
               <w:rPr>
-                <w:rFonts w:ascii="맑은 고딕" w:eastAsia="맑은 고딕" w:hAnsi="맑은 고딕" w:cs="굴림" w:hint="eastAsia"/>
+                <w:rFonts w:ascii="맑은 고딕" w:eastAsia="맑은 고딕" w:hAnsi="맑은 고딕" w:cs="굴림"/>
                 <w:color w:val="000000"/>
                 <w:kern w:val="0"/>
                 <w:szCs w:val="20"/>
@@ -5663,6 +5985,7 @@
                 <w:szCs w:val="20"/>
               </w:rPr>
             </w:pPr>
+            <w:proofErr w:type="spellStart"/>
             <w:r>
               <w:rPr>
                 <w:rFonts w:ascii="Arial" w:eastAsia="맑은 고딕" w:hAnsi="Arial" w:cs="Arial"/>
@@ -5671,6 +5994,7 @@
               </w:rPr>
               <w:t>ArduinoInfo</w:t>
             </w:r>
+            <w:proofErr w:type="spellEnd"/>
           </w:p>
         </w:tc>
         <w:tc>
@@ -5698,18 +6022,28 @@
               <w:spacing w:after="0" w:line="240" w:lineRule="auto"/>
               <w:jc w:val="left"/>
               <w:rPr>
+                <w:rFonts w:ascii="Arial" w:eastAsia="맑은 고딕" w:hAnsi="Arial" w:cs="Arial"/>
+                <w:kern w:val="0"/>
+                <w:szCs w:val="20"/>
+              </w:rPr>
+            </w:pPr>
+            <w:proofErr w:type="spellStart"/>
+            <w:r>
+              <w:rPr>
                 <w:rFonts w:ascii="Arial" w:eastAsia="맑은 고딕" w:hAnsi="Arial" w:cs="Arial" w:hint="eastAsia"/>
                 <w:kern w:val="0"/>
                 <w:szCs w:val="20"/>
               </w:rPr>
-            </w:pPr>
+              <w:t>ArduinoInfo</w:t>
+            </w:r>
+            <w:proofErr w:type="spellEnd"/>
             <w:r>
               <w:rPr>
                 <w:rFonts w:ascii="Arial" w:eastAsia="맑은 고딕" w:hAnsi="Arial" w:cs="Arial" w:hint="eastAsia"/>
                 <w:kern w:val="0"/>
                 <w:szCs w:val="20"/>
               </w:rPr>
-              <w:t>ArduinoInfo class includes information of Arduinos.</w:t>
+              <w:t xml:space="preserve"> class includes information of Arduinos.</w:t>
             </w:r>
           </w:p>
         </w:tc>
@@ -5746,6 +6080,7 @@
                 <w:szCs w:val="20"/>
               </w:rPr>
             </w:pPr>
+            <w:proofErr w:type="spellStart"/>
             <w:r>
               <w:rPr>
                 <w:rFonts w:ascii="Arial" w:eastAsia="맑은 고딕" w:hAnsi="Arial" w:cs="Arial" w:hint="eastAsia"/>
@@ -5755,6 +6090,7 @@
               <w:lastRenderedPageBreak/>
               <w:t>Config</w:t>
             </w:r>
+            <w:proofErr w:type="spellEnd"/>
           </w:p>
         </w:tc>
         <w:tc>
@@ -5782,7 +6118,7 @@
               <w:spacing w:after="0" w:line="240" w:lineRule="auto"/>
               <w:jc w:val="left"/>
               <w:rPr>
-                <w:rFonts w:ascii="Arial" w:eastAsia="맑은 고딕" w:hAnsi="Arial" w:cs="Arial" w:hint="eastAsia"/>
+                <w:rFonts w:ascii="Arial" w:eastAsia="맑은 고딕" w:hAnsi="Arial" w:cs="Arial"/>
                 <w:kern w:val="0"/>
                 <w:szCs w:val="20"/>
               </w:rPr>
@@ -5807,12 +6143,65 @@
         </w:tc>
       </w:tr>
     </w:tbl>
+    <w:p/>
     <w:p>
-      <w:pPr>
-        <w:rPr>
-          <w:rFonts w:hint="eastAsia"/>
-        </w:rPr>
-      </w:pPr>
+      <w:r>
+        <w:t>4.4</w:t>
+      </w:r>
+      <w:r>
+        <w:t>) Control Service to Management Service</w:t>
+      </w:r>
+      <w:r>
+        <w:t xml:space="preserve"> Detail design</w:t>
+      </w:r>
+    </w:p>
+    <w:p>
+      <w:r>
+        <w:rPr>
+          <w:noProof/>
+        </w:rPr>
+        <w:drawing>
+          <wp:inline distT="0" distB="0" distL="0" distR="0" wp14:anchorId="30259045" wp14:editId="2C1C6808">
+            <wp:extent cx="5731510" cy="4975860"/>
+            <wp:effectExtent l="0" t="0" r="8890" b="2540"/>
+            <wp:docPr id="135" name="그림 135"/>
+            <wp:cNvGraphicFramePr>
+              <a:graphicFrameLocks xmlns:a="http://schemas.openxmlformats.org/drawingml/2006/main" noChangeAspect="1"/>
+            </wp:cNvGraphicFramePr>
+            <a:graphic xmlns:a="http://schemas.openxmlformats.org/drawingml/2006/main">
+              <a:graphicData uri="http://schemas.openxmlformats.org/drawingml/2006/picture">
+                <pic:pic xmlns:pic="http://schemas.openxmlformats.org/drawingml/2006/picture">
+                  <pic:nvPicPr>
+                    <pic:cNvPr id="135" name="스크린샷 2016-06-14 오후 8.00.00.png"/>
+                    <pic:cNvPicPr/>
+                  </pic:nvPicPr>
+                  <pic:blipFill>
+                    <a:blip r:embed="rId14">
+                      <a:extLst>
+                        <a:ext uri="{28A0092B-C50C-407E-A947-70E740481C1C}">
+                          <a14:useLocalDpi xmlns:a14="http://schemas.microsoft.com/office/drawing/2010/main" val="0"/>
+                        </a:ext>
+                      </a:extLst>
+                    </a:blip>
+                    <a:stretch>
+                      <a:fillRect/>
+                    </a:stretch>
+                  </pic:blipFill>
+                  <pic:spPr>
+                    <a:xfrm>
+                      <a:off x="0" y="0"/>
+                      <a:ext cx="5731510" cy="4975860"/>
+                    </a:xfrm>
+                    <a:prstGeom prst="rect">
+                      <a:avLst/>
+                    </a:prstGeom>
+                  </pic:spPr>
+                </pic:pic>
+              </a:graphicData>
+            </a:graphic>
+          </wp:inline>
+        </w:drawing>
+      </w:r>
       <w:bookmarkStart w:id="0" w:name="_GoBack"/>
       <w:bookmarkEnd w:id="0"/>
     </w:p>
@@ -5827,7 +6216,7 @@
 </file>
 
 <file path=word/endnotes.xml><?xml version="1.0" encoding="utf-8"?>
-<w:endnotes xmlns:wpc="http://schemas.microsoft.com/office/word/2010/wordprocessingCanvas" xmlns:mc="http://schemas.openxmlformats.org/markup-compatibility/2006" xmlns:o="urn:schemas-microsoft-com:office:office" xmlns:r="http://schemas.openxmlformats.org/officeDocument/2006/relationships" xmlns:m="http://schemas.openxmlformats.org/officeDocument/2006/math" xmlns:v="urn:schemas-microsoft-com:vml" xmlns:wp14="http://schemas.microsoft.com/office/word/2010/wordprocessingDrawing" xmlns:wp="http://schemas.openxmlformats.org/drawingml/2006/wordprocessingDrawing" xmlns:w10="urn:schemas-microsoft-com:office:word" xmlns:w="http://schemas.openxmlformats.org/wordprocessingml/2006/main" xmlns:w14="http://schemas.microsoft.com/office/word/2010/wordml" xmlns:w15="http://schemas.microsoft.com/office/word/2012/wordml" xmlns:wpg="http://schemas.microsoft.com/office/word/2010/wordprocessingGroup" xmlns:wpi="http://schemas.microsoft.com/office/word/2010/wordprocessingInk" xmlns:wne="http://schemas.microsoft.com/office/word/2006/wordml" xmlns:wps="http://schemas.microsoft.com/office/word/2010/wordprocessingShape" mc:Ignorable="w14 w15 wp14">
+<w:endnotes xmlns:wpc="http://schemas.microsoft.com/office/word/2010/wordprocessingCanvas" xmlns:mo="http://schemas.microsoft.com/office/mac/office/2008/main" xmlns:mc="http://schemas.openxmlformats.org/markup-compatibility/2006" xmlns:mv="urn:schemas-microsoft-com:mac:vml" xmlns:o="urn:schemas-microsoft-com:office:office" xmlns:r="http://schemas.openxmlformats.org/officeDocument/2006/relationships" xmlns:m="http://schemas.openxmlformats.org/officeDocument/2006/math" xmlns:v="urn:schemas-microsoft-com:vml" xmlns:wp14="http://schemas.microsoft.com/office/word/2010/wordprocessingDrawing" xmlns:wp="http://schemas.openxmlformats.org/drawingml/2006/wordprocessingDrawing" xmlns:w10="urn:schemas-microsoft-com:office:word" xmlns:w="http://schemas.openxmlformats.org/wordprocessingml/2006/main" xmlns:w14="http://schemas.microsoft.com/office/word/2010/wordml" xmlns:w15="http://schemas.microsoft.com/office/word/2012/wordml" xmlns:wpg="http://schemas.microsoft.com/office/word/2010/wordprocessingGroup" xmlns:wpi="http://schemas.microsoft.com/office/word/2010/wordprocessingInk" xmlns:wne="http://schemas.microsoft.com/office/word/2006/wordml" xmlns:wps="http://schemas.microsoft.com/office/word/2010/wordprocessingShape" mc:Ignorable="w14 w15 wp14">
   <w:endnote w:type="separator" w:id="-1">
     <w:p>
       <w:pPr>
@@ -5852,7 +6241,7 @@
 </file>
 
 <file path=word/footnotes.xml><?xml version="1.0" encoding="utf-8"?>
-<w:footnotes xmlns:wpc="http://schemas.microsoft.com/office/word/2010/wordprocessingCanvas" xmlns:mc="http://schemas.openxmlformats.org/markup-compatibility/2006" xmlns:o="urn:schemas-microsoft-com:office:office" xmlns:r="http://schemas.openxmlformats.org/officeDocument/2006/relationships" xmlns:m="http://schemas.openxmlformats.org/officeDocument/2006/math" xmlns:v="urn:schemas-microsoft-com:vml" xmlns:wp14="http://schemas.microsoft.com/office/word/2010/wordprocessingDrawing" xmlns:wp="http://schemas.openxmlformats.org/drawingml/2006/wordprocessingDrawing" xmlns:w10="urn:schemas-microsoft-com:office:word" xmlns:w="http://schemas.openxmlformats.org/wordprocessingml/2006/main" xmlns:w14="http://schemas.microsoft.com/office/word/2010/wordml" xmlns:w15="http://schemas.microsoft.com/office/word/2012/wordml" xmlns:wpg="http://schemas.microsoft.com/office/word/2010/wordprocessingGroup" xmlns:wpi="http://schemas.microsoft.com/office/word/2010/wordprocessingInk" xmlns:wne="http://schemas.microsoft.com/office/word/2006/wordml" xmlns:wps="http://schemas.microsoft.com/office/word/2010/wordprocessingShape" mc:Ignorable="w14 w15 wp14">
+<w:footnotes xmlns:wpc="http://schemas.microsoft.com/office/word/2010/wordprocessingCanvas" xmlns:mo="http://schemas.microsoft.com/office/mac/office/2008/main" xmlns:mc="http://schemas.openxmlformats.org/markup-compatibility/2006" xmlns:mv="urn:schemas-microsoft-com:mac:vml" xmlns:o="urn:schemas-microsoft-com:office:office" xmlns:r="http://schemas.openxmlformats.org/officeDocument/2006/relationships" xmlns:m="http://schemas.openxmlformats.org/officeDocument/2006/math" xmlns:v="urn:schemas-microsoft-com:vml" xmlns:wp14="http://schemas.microsoft.com/office/word/2010/wordprocessingDrawing" xmlns:wp="http://schemas.openxmlformats.org/drawingml/2006/wordprocessingDrawing" xmlns:w10="urn:schemas-microsoft-com:office:word" xmlns:w="http://schemas.openxmlformats.org/wordprocessingml/2006/main" xmlns:w14="http://schemas.microsoft.com/office/word/2010/wordml" xmlns:w15="http://schemas.microsoft.com/office/word/2012/wordml" xmlns:wpg="http://schemas.microsoft.com/office/word/2010/wordprocessingGroup" xmlns:wpi="http://schemas.microsoft.com/office/word/2010/wordprocessingInk" xmlns:wne="http://schemas.microsoft.com/office/word/2006/wordml" xmlns:wps="http://schemas.microsoft.com/office/word/2010/wordprocessingShape" mc:Ignorable="w14 w15 wp14">
   <w:footnote w:type="separator" w:id="-1">
     <w:p>
       <w:pPr>
@@ -5877,7 +6266,7 @@
 </file>
 
 <file path=word/numbering.xml><?xml version="1.0" encoding="utf-8"?>
-<w:numbering xmlns:wpc="http://schemas.microsoft.com/office/word/2010/wordprocessingCanvas" xmlns:mc="http://schemas.openxmlformats.org/markup-compatibility/2006" xmlns:o="urn:schemas-microsoft-com:office:office" xmlns:r="http://schemas.openxmlformats.org/officeDocument/2006/relationships" xmlns:m="http://schemas.openxmlformats.org/officeDocument/2006/math" xmlns:v="urn:schemas-microsoft-com:vml" xmlns:wp14="http://schemas.microsoft.com/office/word/2010/wordprocessingDrawing" xmlns:wp="http://schemas.openxmlformats.org/drawingml/2006/wordprocessingDrawing" xmlns:w10="urn:schemas-microsoft-com:office:word" xmlns:w="http://schemas.openxmlformats.org/wordprocessingml/2006/main" xmlns:w14="http://schemas.microsoft.com/office/word/2010/wordml" xmlns:w15="http://schemas.microsoft.com/office/word/2012/wordml" xmlns:wpg="http://schemas.microsoft.com/office/word/2010/wordprocessingGroup" xmlns:wpi="http://schemas.microsoft.com/office/word/2010/wordprocessingInk" xmlns:wne="http://schemas.microsoft.com/office/word/2006/wordml" xmlns:wps="http://schemas.microsoft.com/office/word/2010/wordprocessingShape" mc:Ignorable="w14 w15 wp14">
+<w:numbering xmlns:wpc="http://schemas.microsoft.com/office/word/2010/wordprocessingCanvas" xmlns:mo="http://schemas.microsoft.com/office/mac/office/2008/main" xmlns:mc="http://schemas.openxmlformats.org/markup-compatibility/2006" xmlns:mv="urn:schemas-microsoft-com:mac:vml" xmlns:o="urn:schemas-microsoft-com:office:office" xmlns:r="http://schemas.openxmlformats.org/officeDocument/2006/relationships" xmlns:m="http://schemas.openxmlformats.org/officeDocument/2006/math" xmlns:v="urn:schemas-microsoft-com:vml" xmlns:wp14="http://schemas.microsoft.com/office/word/2010/wordprocessingDrawing" xmlns:wp="http://schemas.openxmlformats.org/drawingml/2006/wordprocessingDrawing" xmlns:w10="urn:schemas-microsoft-com:office:word" xmlns:w="http://schemas.openxmlformats.org/wordprocessingml/2006/main" xmlns:w14="http://schemas.microsoft.com/office/word/2010/wordml" xmlns:w15="http://schemas.microsoft.com/office/word/2012/wordml" xmlns:wpg="http://schemas.microsoft.com/office/word/2010/wordprocessingGroup" xmlns:wpi="http://schemas.microsoft.com/office/word/2010/wordprocessingInk" xmlns:wne="http://schemas.microsoft.com/office/word/2006/wordml" xmlns:wps="http://schemas.microsoft.com/office/word/2010/wordprocessingShape" mc:Ignorable="w14 w15 wp14">
   <w:abstractNum w:abstractNumId="0">
     <w:nsid w:val="14F05D92"/>
     <w:multiLevelType w:val="hybridMultilevel"/>
@@ -6434,7 +6823,7 @@
       </w:pPr>
     </w:pPrDefault>
   </w:docDefaults>
-  <w:latentStyles w:defLockedState="0" w:defUIPriority="99" w:defSemiHidden="0" w:defUnhideWhenUsed="0" w:defQFormat="0" w:count="371">
+  <w:latentStyles w:defLockedState="0" w:defUIPriority="99" w:defSemiHidden="0" w:defUnhideWhenUsed="0" w:defQFormat="0" w:count="380">
     <w:lsdException w:name="Normal" w:uiPriority="0" w:qFormat="1"/>
     <w:lsdException w:name="heading 1" w:uiPriority="9" w:qFormat="1"/>
     <w:lsdException w:name="heading 2" w:semiHidden="1" w:uiPriority="9" w:unhideWhenUsed="1" w:qFormat="1"/>
@@ -6821,7 +7210,7 @@
     <w:name w:val="heading 1"/>
     <w:basedOn w:val="a"/>
     <w:next w:val="a"/>
-    <w:link w:val="1Char"/>
+    <w:link w:val="10"/>
     <w:uiPriority w:val="9"/>
     <w:qFormat/>
     <w:rsid w:val="00722AE8"/>
@@ -6839,7 +7228,7 @@
     <w:name w:val="heading 2"/>
     <w:basedOn w:val="a"/>
     <w:next w:val="a"/>
-    <w:link w:val="2Char"/>
+    <w:link w:val="20"/>
     <w:uiPriority w:val="9"/>
     <w:unhideWhenUsed/>
     <w:qFormat/>
@@ -6856,7 +7245,7 @@
     <w:name w:val="heading 3"/>
     <w:basedOn w:val="a"/>
     <w:next w:val="a"/>
-    <w:link w:val="3Char"/>
+    <w:link w:val="30"/>
     <w:uiPriority w:val="9"/>
     <w:unhideWhenUsed/>
     <w:qFormat/>
@@ -6907,8 +7296,8 @@
       <w:ind w:leftChars="400" w:left="800"/>
     </w:pPr>
   </w:style>
-  <w:style w:type="character" w:customStyle="1" w:styleId="1Char">
-    <w:name w:val="제목 1 Char"/>
+  <w:style w:type="character" w:customStyle="1" w:styleId="10">
+    <w:name w:val="제목 1 문자"/>
     <w:basedOn w:val="a0"/>
     <w:link w:val="1"/>
     <w:uiPriority w:val="9"/>
@@ -6919,8 +7308,8 @@
       <w:szCs w:val="28"/>
     </w:rPr>
   </w:style>
-  <w:style w:type="character" w:customStyle="1" w:styleId="2Char">
-    <w:name w:val="제목 2 Char"/>
+  <w:style w:type="character" w:customStyle="1" w:styleId="20">
+    <w:name w:val="제목 2 문자"/>
     <w:basedOn w:val="a0"/>
     <w:link w:val="2"/>
     <w:uiPriority w:val="9"/>
@@ -6929,8 +7318,8 @@
       <w:rFonts w:asciiTheme="majorHAnsi" w:eastAsiaTheme="majorEastAsia" w:hAnsiTheme="majorHAnsi" w:cstheme="majorBidi"/>
     </w:rPr>
   </w:style>
-  <w:style w:type="character" w:customStyle="1" w:styleId="3Char">
-    <w:name w:val="제목 3 Char"/>
+  <w:style w:type="character" w:customStyle="1" w:styleId="30">
+    <w:name w:val="제목 3 문자"/>
     <w:basedOn w:val="a0"/>
     <w:link w:val="3"/>
     <w:uiPriority w:val="9"/>
@@ -6942,7 +7331,7 @@
   <w:style w:type="paragraph" w:styleId="a4">
     <w:name w:val="header"/>
     <w:basedOn w:val="a"/>
-    <w:link w:val="Char"/>
+    <w:link w:val="a5"/>
     <w:uiPriority w:val="99"/>
     <w:unhideWhenUsed/>
     <w:rsid w:val="0093780F"/>
@@ -6954,17 +7343,17 @@
       <w:snapToGrid w:val="0"/>
     </w:pPr>
   </w:style>
-  <w:style w:type="character" w:customStyle="1" w:styleId="Char">
-    <w:name w:val="머리글 Char"/>
+  <w:style w:type="character" w:customStyle="1" w:styleId="a5">
+    <w:name w:val="머리글 문자"/>
     <w:basedOn w:val="a0"/>
     <w:link w:val="a4"/>
     <w:uiPriority w:val="99"/>
     <w:rsid w:val="0093780F"/>
   </w:style>
-  <w:style w:type="paragraph" w:styleId="a5">
+  <w:style w:type="paragraph" w:styleId="a6">
     <w:name w:val="footer"/>
     <w:basedOn w:val="a"/>
-    <w:link w:val="Char0"/>
+    <w:link w:val="a7"/>
     <w:uiPriority w:val="99"/>
     <w:unhideWhenUsed/>
     <w:rsid w:val="0093780F"/>
@@ -6976,10 +7365,10 @@
       <w:snapToGrid w:val="0"/>
     </w:pPr>
   </w:style>
-  <w:style w:type="character" w:customStyle="1" w:styleId="Char0">
-    <w:name w:val="바닥글 Char"/>
+  <w:style w:type="character" w:customStyle="1" w:styleId="a7">
+    <w:name w:val="바닥글 문자"/>
     <w:basedOn w:val="a0"/>
-    <w:link w:val="a5"/>
+    <w:link w:val="a6"/>
     <w:uiPriority w:val="99"/>
     <w:rsid w:val="0093780F"/>
   </w:style>
@@ -7252,7 +7641,7 @@
 </file>
 
 <file path=customXml/itemProps1.xml><?xml version="1.0" encoding="utf-8"?>
-<ds:datastoreItem xmlns:ds="http://schemas.openxmlformats.org/officeDocument/2006/customXml" ds:itemID="{0C3B0BDC-AA12-4F56-A37F-FA79EBA7BE97}">
+<ds:datastoreItem xmlns:ds="http://schemas.openxmlformats.org/officeDocument/2006/customXml" ds:itemID="{3029F33C-7AD3-E441-B15B-70AD41B91D96}">
   <ds:schemaRefs>
     <ds:schemaRef ds:uri="http://schemas.openxmlformats.org/officeDocument/2006/bibliography"/>
   </ds:schemaRefs>

</xml_diff>

<commit_message>
upload Webservice static view
</commit_message>
<xml_diff>
--- a/cmu/SurePark/SurePark_SDD.docx
+++ b/cmu/SurePark/SurePark_SDD.docx
@@ -1,6 +1,6 @@
 
 <file path=word/document.xml><?xml version="1.0" encoding="utf-8"?>
-<w:document xmlns:wpc="http://schemas.microsoft.com/office/word/2010/wordprocessingCanvas" xmlns:mo="http://schemas.microsoft.com/office/mac/office/2008/main" xmlns:mc="http://schemas.openxmlformats.org/markup-compatibility/2006" xmlns:mv="urn:schemas-microsoft-com:mac:vml" xmlns:o="urn:schemas-microsoft-com:office:office" xmlns:r="http://schemas.openxmlformats.org/officeDocument/2006/relationships" xmlns:m="http://schemas.openxmlformats.org/officeDocument/2006/math" xmlns:v="urn:schemas-microsoft-com:vml" xmlns:wp14="http://schemas.microsoft.com/office/word/2010/wordprocessingDrawing" xmlns:wp="http://schemas.openxmlformats.org/drawingml/2006/wordprocessingDrawing" xmlns:w10="urn:schemas-microsoft-com:office:word" xmlns:w="http://schemas.openxmlformats.org/wordprocessingml/2006/main" xmlns:w14="http://schemas.microsoft.com/office/word/2010/wordml" xmlns:w15="http://schemas.microsoft.com/office/word/2012/wordml" xmlns:wpg="http://schemas.microsoft.com/office/word/2010/wordprocessingGroup" xmlns:wpi="http://schemas.microsoft.com/office/word/2010/wordprocessingInk" xmlns:wne="http://schemas.microsoft.com/office/word/2006/wordml" xmlns:wps="http://schemas.microsoft.com/office/word/2010/wordprocessingShape" mc:Ignorable="w14 w15 wp14">
+<w:document xmlns:wpc="http://schemas.microsoft.com/office/word/2010/wordprocessingCanvas" xmlns:mc="http://schemas.openxmlformats.org/markup-compatibility/2006" xmlns:o="urn:schemas-microsoft-com:office:office" xmlns:r="http://schemas.openxmlformats.org/officeDocument/2006/relationships" xmlns:m="http://schemas.openxmlformats.org/officeDocument/2006/math" xmlns:v="urn:schemas-microsoft-com:vml" xmlns:wp14="http://schemas.microsoft.com/office/word/2010/wordprocessingDrawing" xmlns:wp="http://schemas.openxmlformats.org/drawingml/2006/wordprocessingDrawing" xmlns:w10="urn:schemas-microsoft-com:office:word" xmlns:w="http://schemas.openxmlformats.org/wordprocessingml/2006/main" xmlns:w14="http://schemas.microsoft.com/office/word/2010/wordml" xmlns:wpg="http://schemas.microsoft.com/office/word/2010/wordprocessingGroup" xmlns:wpi="http://schemas.microsoft.com/office/word/2010/wordprocessingInk" xmlns:wne="http://schemas.microsoft.com/office/word/2006/wordml" xmlns:wps="http://schemas.microsoft.com/office/word/2010/wordprocessingShape" mc:Ignorable="w14 wp14">
   <w:body>
     <w:p>
       <w:pPr>
@@ -63,7 +63,7 @@
                     <pic:cNvPicPr/>
                   </pic:nvPicPr>
                   <pic:blipFill>
-                    <a:blip r:embed="rId8">
+                    <a:blip r:embed="rId9">
                       <a:extLst>
                         <a:ext uri="{28A0092B-C50C-407E-A947-70E740481C1C}">
                           <a14:useLocalDpi xmlns:a14="http://schemas.microsoft.com/office/drawing/2010/main" val="0"/>
@@ -838,7 +838,6 @@
                 <w:kern w:val="0"/>
                 <w:szCs w:val="20"/>
               </w:rPr>
-              <w:lastRenderedPageBreak/>
               <w:t>R</w:t>
             </w:r>
             <w:r>
@@ -905,7 +904,16 @@
                 <w:kern w:val="0"/>
                 <w:szCs w:val="20"/>
               </w:rPr>
-              <w:t xml:space="preserve"> to Controller Service. If Controller Service doesn’t get this packet </w:t>
+              <w:t xml:space="preserve"> to Controller Service. If Controller </w:t>
+            </w:r>
+            <w:r>
+              <w:rPr>
+                <w:rFonts w:ascii="Arial" w:eastAsia="맑은 고딕" w:hAnsi="Arial" w:cs="Arial"/>
+                <w:kern w:val="0"/>
+                <w:szCs w:val="20"/>
+              </w:rPr>
+              <w:lastRenderedPageBreak/>
+              <w:t xml:space="preserve">Service doesn’t get this packet </w:t>
             </w:r>
             <w:r>
               <w:rPr>
@@ -946,7 +954,7 @@
                     </pic:cNvPicPr>
                   </pic:nvPicPr>
                   <pic:blipFill>
-                    <a:blip r:embed="rId9">
+                    <a:blip r:embed="rId10">
                       <a:extLst>
                         <a:ext uri="{28A0092B-C50C-407E-A947-70E740481C1C}">
                           <a14:useLocalDpi xmlns:a14="http://schemas.microsoft.com/office/drawing/2010/main" val="0"/>
@@ -2377,7 +2385,6 @@
           <w:kern w:val="0"/>
           <w:szCs w:val="20"/>
         </w:rPr>
-        <w:lastRenderedPageBreak/>
         <w:t xml:space="preserve">Ex1) </w:t>
       </w:r>
       <w:r>
@@ -2467,6 +2474,7 @@
           <w:kern w:val="0"/>
           <w:szCs w:val="20"/>
         </w:rPr>
+        <w:lastRenderedPageBreak/>
         <w:t xml:space="preserve">Ex2) </w:t>
       </w:r>
       <w:r>
@@ -2665,7 +2673,7 @@
                     <pic:cNvPicPr/>
                   </pic:nvPicPr>
                   <pic:blipFill>
-                    <a:blip r:embed="rId10">
+                    <a:blip r:embed="rId11">
                       <a:extLst>
                         <a:ext uri="{28A0092B-C50C-407E-A947-70E740481C1C}">
                           <a14:useLocalDpi xmlns:a14="http://schemas.microsoft.com/office/drawing/2010/main" val="0"/>
@@ -2799,7 +2807,7 @@
         <w:ind w:left="540"/>
         <w:jc w:val="left"/>
         <w:rPr>
-          <w:rFonts w:ascii="맑은 고딕" w:eastAsia="맑은 고딕" w:hAnsi="맑은 고딕" w:cs="굴림"/>
+          <w:rFonts w:ascii="맑은 고딕" w:eastAsia="맑은 고딕" w:hAnsi="맑은 고딕" w:cs="굴림" w:hint="eastAsia"/>
           <w:color w:val="000000"/>
           <w:kern w:val="0"/>
           <w:szCs w:val="20"/>
@@ -2829,7 +2837,7 @@
                     <pic:cNvPicPr/>
                   </pic:nvPicPr>
                   <pic:blipFill>
-                    <a:blip r:embed="rId11" cstate="print">
+                    <a:blip r:embed="rId12" cstate="print">
                       <a:extLst>
                         <a:ext uri="{28A0092B-C50C-407E-A947-70E740481C1C}">
                           <a14:useLocalDpi xmlns:a14="http://schemas.microsoft.com/office/drawing/2010/main" val="0"/>
@@ -2858,6 +2866,175 @@
     </w:p>
     <w:p>
       <w:pPr>
+        <w:widowControl/>
+        <w:wordWrap/>
+        <w:autoSpaceDE/>
+        <w:autoSpaceDN/>
+        <w:spacing w:after="0" w:line="240" w:lineRule="auto"/>
+        <w:ind w:left="540"/>
+        <w:jc w:val="left"/>
+        <w:rPr>
+          <w:rFonts w:ascii="맑은 고딕" w:eastAsia="맑은 고딕" w:hAnsi="맑은 고딕" w:cs="굴림" w:hint="eastAsia"/>
+          <w:color w:val="000000"/>
+          <w:kern w:val="0"/>
+          <w:szCs w:val="20"/>
+        </w:rPr>
+      </w:pPr>
+    </w:p>
+    <w:p>
+      <w:pPr>
+        <w:rPr>
+          <w:rFonts w:ascii="Consolas" w:eastAsia="맑은 고딕" w:hAnsi="Consolas" w:cs="Consolas"/>
+          <w:color w:val="000000"/>
+          <w:kern w:val="0"/>
+          <w:szCs w:val="20"/>
+        </w:rPr>
+      </w:pPr>
+      <w:r>
+        <w:rPr>
+          <w:rFonts w:ascii="Consolas" w:eastAsia="맑은 고딕" w:hAnsi="Consolas" w:cs="Consolas"/>
+          <w:color w:val="000000"/>
+          <w:kern w:val="0"/>
+          <w:szCs w:val="20"/>
+        </w:rPr>
+        <w:t>3.</w:t>
+      </w:r>
+      <w:r>
+        <w:rPr>
+          <w:rFonts w:ascii="Consolas" w:eastAsia="맑은 고딕" w:hAnsi="Consolas" w:cs="Consolas" w:hint="eastAsia"/>
+          <w:color w:val="000000"/>
+          <w:kern w:val="0"/>
+          <w:szCs w:val="20"/>
+        </w:rPr>
+        <w:t>3</w:t>
+      </w:r>
+      <w:r>
+        <w:rPr>
+          <w:rFonts w:ascii="Consolas" w:eastAsia="맑은 고딕" w:hAnsi="Consolas" w:cs="Consolas"/>
+          <w:color w:val="000000"/>
+          <w:kern w:val="0"/>
+          <w:szCs w:val="20"/>
+        </w:rPr>
+        <w:t xml:space="preserve">) </w:t>
+      </w:r>
+      <w:r>
+        <w:rPr>
+          <w:rFonts w:ascii="Consolas" w:eastAsia="맑은 고딕" w:hAnsi="Consolas" w:cs="Consolas" w:hint="eastAsia"/>
+          <w:color w:val="000000"/>
+          <w:kern w:val="0"/>
+          <w:szCs w:val="20"/>
+        </w:rPr>
+        <w:t>Web Service</w:t>
+      </w:r>
+    </w:p>
+    <w:p>
+      <w:pPr>
+        <w:rPr>
+          <w:rFonts w:ascii="Consolas" w:eastAsia="맑은 고딕" w:hAnsi="Consolas" w:cs="Consolas" w:hint="eastAsia"/>
+          <w:color w:val="000000"/>
+          <w:kern w:val="0"/>
+          <w:szCs w:val="20"/>
+        </w:rPr>
+      </w:pPr>
+      <w:r>
+        <w:rPr>
+          <w:rFonts w:ascii="Consolas" w:eastAsia="맑은 고딕" w:hAnsi="Consolas" w:cs="Consolas"/>
+          <w:color w:val="000000"/>
+          <w:kern w:val="0"/>
+          <w:szCs w:val="20"/>
+        </w:rPr>
+        <w:t>3.2.1) Static perspective (Package Diagram)</w:t>
+      </w:r>
+    </w:p>
+    <w:p>
+      <w:pPr>
+        <w:rPr>
+          <w:rFonts w:ascii="Consolas" w:eastAsia="맑은 고딕" w:hAnsi="Consolas" w:cs="Consolas"/>
+          <w:color w:val="000000"/>
+          <w:kern w:val="0"/>
+          <w:szCs w:val="20"/>
+        </w:rPr>
+      </w:pPr>
+      <w:r>
+        <w:rPr>
+          <w:rFonts w:ascii="Consolas" w:eastAsia="맑은 고딕" w:hAnsi="Consolas" w:cs="Consolas"/>
+          <w:noProof/>
+          <w:color w:val="000000"/>
+          <w:kern w:val="0"/>
+          <w:szCs w:val="20"/>
+        </w:rPr>
+        <w:lastRenderedPageBreak/>
+        <w:drawing>
+          <wp:inline distT="0" distB="0" distL="0" distR="0" wp14:anchorId="47845323" wp14:editId="581C22C5">
+            <wp:extent cx="5149850" cy="3864610"/>
+            <wp:effectExtent l="0" t="0" r="0" b="2540"/>
+            <wp:docPr id="6" name="그림 6"/>
+            <wp:cNvGraphicFramePr>
+              <a:graphicFrameLocks xmlns:a="http://schemas.openxmlformats.org/drawingml/2006/main" noChangeAspect="1"/>
+            </wp:cNvGraphicFramePr>
+            <a:graphic xmlns:a="http://schemas.openxmlformats.org/drawingml/2006/main">
+              <a:graphicData uri="http://schemas.openxmlformats.org/drawingml/2006/picture">
+                <pic:pic xmlns:pic="http://schemas.openxmlformats.org/drawingml/2006/picture">
+                  <pic:nvPicPr>
+                    <pic:cNvPr id="0" name="Picture 2"/>
+                    <pic:cNvPicPr>
+                      <a:picLocks noChangeAspect="1" noChangeArrowheads="1"/>
+                    </pic:cNvPicPr>
+                  </pic:nvPicPr>
+                  <pic:blipFill>
+                    <a:blip r:embed="rId13">
+                      <a:extLst>
+                        <a:ext uri="{28A0092B-C50C-407E-A947-70E740481C1C}">
+                          <a14:useLocalDpi xmlns:a14="http://schemas.microsoft.com/office/drawing/2010/main" val="0"/>
+                        </a:ext>
+                      </a:extLst>
+                    </a:blip>
+                    <a:srcRect/>
+                    <a:stretch>
+                      <a:fillRect/>
+                    </a:stretch>
+                  </pic:blipFill>
+                  <pic:spPr bwMode="auto">
+                    <a:xfrm>
+                      <a:off x="0" y="0"/>
+                      <a:ext cx="5149850" cy="3864610"/>
+                    </a:xfrm>
+                    <a:prstGeom prst="rect">
+                      <a:avLst/>
+                    </a:prstGeom>
+                    <a:noFill/>
+                    <a:ln>
+                      <a:noFill/>
+                    </a:ln>
+                  </pic:spPr>
+                </pic:pic>
+              </a:graphicData>
+            </a:graphic>
+          </wp:inline>
+        </w:drawing>
+      </w:r>
+      <w:bookmarkStart w:id="0" w:name="_GoBack"/>
+      <w:bookmarkEnd w:id="0"/>
+    </w:p>
+    <w:p>
+      <w:pPr>
+        <w:widowControl/>
+        <w:wordWrap/>
+        <w:autoSpaceDE/>
+        <w:autoSpaceDN/>
+        <w:spacing w:after="0" w:line="240" w:lineRule="auto"/>
+        <w:ind w:left="540"/>
+        <w:jc w:val="left"/>
+        <w:rPr>
+          <w:rFonts w:ascii="맑은 고딕" w:eastAsia="맑은 고딕" w:hAnsi="맑은 고딕" w:cs="굴림"/>
+          <w:color w:val="000000"/>
+          <w:kern w:val="0"/>
+          <w:szCs w:val="20"/>
+        </w:rPr>
+      </w:pPr>
+    </w:p>
+    <w:p>
+      <w:pPr>
         <w:pStyle w:val="1"/>
         <w:numPr>
           <w:ilvl w:val="0"/>
@@ -2873,7 +3050,6 @@
           <w:rFonts w:ascii="Arial" w:hAnsi="Arial" w:cs="Arial"/>
           <w:b/>
         </w:rPr>
-        <w:lastRenderedPageBreak/>
         <w:t>Detail Design</w:t>
       </w:r>
     </w:p>
@@ -3528,7 +3704,7 @@
                     </pic:cNvPicPr>
                   </pic:nvPicPr>
                   <pic:blipFill>
-                    <a:blip r:embed="rId12">
+                    <a:blip r:embed="rId14">
                       <a:extLst>
                         <a:ext uri="{28A0092B-C50C-407E-A947-70E740481C1C}">
                           <a14:useLocalDpi xmlns:a14="http://schemas.microsoft.com/office/drawing/2010/main" val="0"/>
@@ -3577,8 +3753,8 @@
         <w:tblLook w:val="04A0" w:firstRow="1" w:lastRow="0" w:firstColumn="1" w:lastColumn="0" w:noHBand="0" w:noVBand="1"/>
       </w:tblPr>
       <w:tblGrid>
-        <w:gridCol w:w="1793"/>
-        <w:gridCol w:w="6733"/>
+        <w:gridCol w:w="1837"/>
+        <w:gridCol w:w="6869"/>
       </w:tblGrid>
       <w:tr>
         <w:tc>
@@ -4131,14 +4307,14 @@
               <w:tblLook w:val="04A0" w:firstRow="1" w:lastRow="0" w:firstColumn="1" w:lastColumn="0" w:noHBand="0" w:noVBand="1"/>
             </w:tblPr>
             <w:tblGrid>
-              <w:gridCol w:w="599"/>
-              <w:gridCol w:w="1174"/>
-              <w:gridCol w:w="598"/>
-              <w:gridCol w:w="784"/>
-              <w:gridCol w:w="784"/>
-              <w:gridCol w:w="713"/>
-              <w:gridCol w:w="784"/>
-              <w:gridCol w:w="637"/>
+              <w:gridCol w:w="622"/>
+              <w:gridCol w:w="1191"/>
+              <w:gridCol w:w="621"/>
+              <w:gridCol w:w="797"/>
+              <w:gridCol w:w="797"/>
+              <w:gridCol w:w="729"/>
+              <w:gridCol w:w="797"/>
+              <w:gridCol w:w="655"/>
             </w:tblGrid>
             <w:tr>
               <w:tc>
@@ -5565,7 +5741,7 @@
                     </pic:cNvPicPr>
                   </pic:nvPicPr>
                   <pic:blipFill>
-                    <a:blip r:embed="rId13">
+                    <a:blip r:embed="rId15">
                       <a:extLst>
                         <a:ext uri="{28A0092B-C50C-407E-A947-70E740481C1C}">
                           <a14:useLocalDpi xmlns:a14="http://schemas.microsoft.com/office/drawing/2010/main" val="0"/>
@@ -5614,8 +5790,8 @@
         <w:tblLook w:val="04A0" w:firstRow="1" w:lastRow="0" w:firstColumn="1" w:lastColumn="0" w:noHBand="0" w:noVBand="1"/>
       </w:tblPr>
       <w:tblGrid>
-        <w:gridCol w:w="2154"/>
-        <w:gridCol w:w="6372"/>
+        <w:gridCol w:w="2158"/>
+        <w:gridCol w:w="6548"/>
       </w:tblGrid>
       <w:tr>
         <w:tc>
@@ -6087,7 +6263,6 @@
                 <w:kern w:val="0"/>
                 <w:szCs w:val="20"/>
               </w:rPr>
-              <w:lastRenderedPageBreak/>
               <w:t>Config</w:t>
             </w:r>
             <w:proofErr w:type="spellEnd"/>
@@ -6176,7 +6351,7 @@
                     <pic:cNvPicPr/>
                   </pic:nvPicPr>
                   <pic:blipFill>
-                    <a:blip r:embed="rId14">
+                    <a:blip r:embed="rId16">
                       <a:extLst>
                         <a:ext uri="{28A0092B-C50C-407E-A947-70E740481C1C}">
                           <a14:useLocalDpi xmlns:a14="http://schemas.microsoft.com/office/drawing/2010/main" val="0"/>
@@ -6202,8 +6377,6 @@
           </wp:inline>
         </w:drawing>
       </w:r>
-      <w:bookmarkStart w:id="0" w:name="_GoBack"/>
-      <w:bookmarkEnd w:id="0"/>
     </w:p>
     <w:sectPr>
       <w:pgSz w:w="11906" w:h="16838"/>
@@ -6216,7 +6389,7 @@
 </file>
 
 <file path=word/endnotes.xml><?xml version="1.0" encoding="utf-8"?>
-<w:endnotes xmlns:wpc="http://schemas.microsoft.com/office/word/2010/wordprocessingCanvas" xmlns:mo="http://schemas.microsoft.com/office/mac/office/2008/main" xmlns:mc="http://schemas.openxmlformats.org/markup-compatibility/2006" xmlns:mv="urn:schemas-microsoft-com:mac:vml" xmlns:o="urn:schemas-microsoft-com:office:office" xmlns:r="http://schemas.openxmlformats.org/officeDocument/2006/relationships" xmlns:m="http://schemas.openxmlformats.org/officeDocument/2006/math" xmlns:v="urn:schemas-microsoft-com:vml" xmlns:wp14="http://schemas.microsoft.com/office/word/2010/wordprocessingDrawing" xmlns:wp="http://schemas.openxmlformats.org/drawingml/2006/wordprocessingDrawing" xmlns:w10="urn:schemas-microsoft-com:office:word" xmlns:w="http://schemas.openxmlformats.org/wordprocessingml/2006/main" xmlns:w14="http://schemas.microsoft.com/office/word/2010/wordml" xmlns:w15="http://schemas.microsoft.com/office/word/2012/wordml" xmlns:wpg="http://schemas.microsoft.com/office/word/2010/wordprocessingGroup" xmlns:wpi="http://schemas.microsoft.com/office/word/2010/wordprocessingInk" xmlns:wne="http://schemas.microsoft.com/office/word/2006/wordml" xmlns:wps="http://schemas.microsoft.com/office/word/2010/wordprocessingShape" mc:Ignorable="w14 w15 wp14">
+<w:endnotes xmlns:wpc="http://schemas.microsoft.com/office/word/2010/wordprocessingCanvas" xmlns:mc="http://schemas.openxmlformats.org/markup-compatibility/2006" xmlns:o="urn:schemas-microsoft-com:office:office" xmlns:r="http://schemas.openxmlformats.org/officeDocument/2006/relationships" xmlns:m="http://schemas.openxmlformats.org/officeDocument/2006/math" xmlns:v="urn:schemas-microsoft-com:vml" xmlns:wp14="http://schemas.microsoft.com/office/word/2010/wordprocessingDrawing" xmlns:wp="http://schemas.openxmlformats.org/drawingml/2006/wordprocessingDrawing" xmlns:w10="urn:schemas-microsoft-com:office:word" xmlns:w="http://schemas.openxmlformats.org/wordprocessingml/2006/main" xmlns:w14="http://schemas.microsoft.com/office/word/2010/wordml" xmlns:wpg="http://schemas.microsoft.com/office/word/2010/wordprocessingGroup" xmlns:wpi="http://schemas.microsoft.com/office/word/2010/wordprocessingInk" xmlns:wne="http://schemas.microsoft.com/office/word/2006/wordml" xmlns:wps="http://schemas.microsoft.com/office/word/2010/wordprocessingShape" mc:Ignorable="w14 wp14">
   <w:endnote w:type="separator" w:id="-1">
     <w:p>
       <w:pPr>
@@ -6241,7 +6414,7 @@
 </file>
 
 <file path=word/footnotes.xml><?xml version="1.0" encoding="utf-8"?>
-<w:footnotes xmlns:wpc="http://schemas.microsoft.com/office/word/2010/wordprocessingCanvas" xmlns:mo="http://schemas.microsoft.com/office/mac/office/2008/main" xmlns:mc="http://schemas.openxmlformats.org/markup-compatibility/2006" xmlns:mv="urn:schemas-microsoft-com:mac:vml" xmlns:o="urn:schemas-microsoft-com:office:office" xmlns:r="http://schemas.openxmlformats.org/officeDocument/2006/relationships" xmlns:m="http://schemas.openxmlformats.org/officeDocument/2006/math" xmlns:v="urn:schemas-microsoft-com:vml" xmlns:wp14="http://schemas.microsoft.com/office/word/2010/wordprocessingDrawing" xmlns:wp="http://schemas.openxmlformats.org/drawingml/2006/wordprocessingDrawing" xmlns:w10="urn:schemas-microsoft-com:office:word" xmlns:w="http://schemas.openxmlformats.org/wordprocessingml/2006/main" xmlns:w14="http://schemas.microsoft.com/office/word/2010/wordml" xmlns:w15="http://schemas.microsoft.com/office/word/2012/wordml" xmlns:wpg="http://schemas.microsoft.com/office/word/2010/wordprocessingGroup" xmlns:wpi="http://schemas.microsoft.com/office/word/2010/wordprocessingInk" xmlns:wne="http://schemas.microsoft.com/office/word/2006/wordml" xmlns:wps="http://schemas.microsoft.com/office/word/2010/wordprocessingShape" mc:Ignorable="w14 w15 wp14">
+<w:footnotes xmlns:wpc="http://schemas.microsoft.com/office/word/2010/wordprocessingCanvas" xmlns:mc="http://schemas.openxmlformats.org/markup-compatibility/2006" xmlns:o="urn:schemas-microsoft-com:office:office" xmlns:r="http://schemas.openxmlformats.org/officeDocument/2006/relationships" xmlns:m="http://schemas.openxmlformats.org/officeDocument/2006/math" xmlns:v="urn:schemas-microsoft-com:vml" xmlns:wp14="http://schemas.microsoft.com/office/word/2010/wordprocessingDrawing" xmlns:wp="http://schemas.openxmlformats.org/drawingml/2006/wordprocessingDrawing" xmlns:w10="urn:schemas-microsoft-com:office:word" xmlns:w="http://schemas.openxmlformats.org/wordprocessingml/2006/main" xmlns:w14="http://schemas.microsoft.com/office/word/2010/wordml" xmlns:wpg="http://schemas.microsoft.com/office/word/2010/wordprocessingGroup" xmlns:wpi="http://schemas.microsoft.com/office/word/2010/wordprocessingInk" xmlns:wne="http://schemas.microsoft.com/office/word/2006/wordml" xmlns:wps="http://schemas.microsoft.com/office/word/2010/wordprocessingShape" mc:Ignorable="w14 wp14">
   <w:footnote w:type="separator" w:id="-1">
     <w:p>
       <w:pPr>
@@ -6266,7 +6439,7 @@
 </file>
 
 <file path=word/numbering.xml><?xml version="1.0" encoding="utf-8"?>
-<w:numbering xmlns:wpc="http://schemas.microsoft.com/office/word/2010/wordprocessingCanvas" xmlns:mo="http://schemas.microsoft.com/office/mac/office/2008/main" xmlns:mc="http://schemas.openxmlformats.org/markup-compatibility/2006" xmlns:mv="urn:schemas-microsoft-com:mac:vml" xmlns:o="urn:schemas-microsoft-com:office:office" xmlns:r="http://schemas.openxmlformats.org/officeDocument/2006/relationships" xmlns:m="http://schemas.openxmlformats.org/officeDocument/2006/math" xmlns:v="urn:schemas-microsoft-com:vml" xmlns:wp14="http://schemas.microsoft.com/office/word/2010/wordprocessingDrawing" xmlns:wp="http://schemas.openxmlformats.org/drawingml/2006/wordprocessingDrawing" xmlns:w10="urn:schemas-microsoft-com:office:word" xmlns:w="http://schemas.openxmlformats.org/wordprocessingml/2006/main" xmlns:w14="http://schemas.microsoft.com/office/word/2010/wordml" xmlns:w15="http://schemas.microsoft.com/office/word/2012/wordml" xmlns:wpg="http://schemas.microsoft.com/office/word/2010/wordprocessingGroup" xmlns:wpi="http://schemas.microsoft.com/office/word/2010/wordprocessingInk" xmlns:wne="http://schemas.microsoft.com/office/word/2006/wordml" xmlns:wps="http://schemas.microsoft.com/office/word/2010/wordprocessingShape" mc:Ignorable="w14 w15 wp14">
+<w:numbering xmlns:wpc="http://schemas.microsoft.com/office/word/2010/wordprocessingCanvas" xmlns:mc="http://schemas.openxmlformats.org/markup-compatibility/2006" xmlns:o="urn:schemas-microsoft-com:office:office" xmlns:r="http://schemas.openxmlformats.org/officeDocument/2006/relationships" xmlns:m="http://schemas.openxmlformats.org/officeDocument/2006/math" xmlns:v="urn:schemas-microsoft-com:vml" xmlns:wp14="http://schemas.microsoft.com/office/word/2010/wordprocessingDrawing" xmlns:wp="http://schemas.openxmlformats.org/drawingml/2006/wordprocessingDrawing" xmlns:w10="urn:schemas-microsoft-com:office:word" xmlns:w="http://schemas.openxmlformats.org/wordprocessingml/2006/main" xmlns:w14="http://schemas.microsoft.com/office/word/2010/wordml" xmlns:wpg="http://schemas.microsoft.com/office/word/2010/wordprocessingGroup" xmlns:wpi="http://schemas.microsoft.com/office/word/2010/wordprocessingInk" xmlns:wne="http://schemas.microsoft.com/office/word/2006/wordml" xmlns:wps="http://schemas.microsoft.com/office/word/2010/wordprocessingShape" mc:Ignorable="w14 wp14">
   <w:abstractNum w:abstractNumId="0">
     <w:nsid w:val="14F05D92"/>
     <w:multiLevelType w:val="hybridMultilevel"/>
@@ -6806,7 +6979,7 @@
 </file>
 
 <file path=word/styles.xml><?xml version="1.0" encoding="utf-8"?>
-<w:styles xmlns:mc="http://schemas.openxmlformats.org/markup-compatibility/2006" xmlns:r="http://schemas.openxmlformats.org/officeDocument/2006/relationships" xmlns:w="http://schemas.openxmlformats.org/wordprocessingml/2006/main" xmlns:w14="http://schemas.microsoft.com/office/word/2010/wordml" xmlns:w15="http://schemas.microsoft.com/office/word/2012/wordml" mc:Ignorable="w14 w15">
+<w:styles xmlns:mc="http://schemas.openxmlformats.org/markup-compatibility/2006" xmlns:r="http://schemas.openxmlformats.org/officeDocument/2006/relationships" xmlns:w="http://schemas.openxmlformats.org/wordprocessingml/2006/main" xmlns:w14="http://schemas.microsoft.com/office/word/2010/wordml" mc:Ignorable="w14">
   <w:docDefaults>
     <w:rPrDefault>
       <w:rPr>
@@ -6823,378 +6996,144 @@
       </w:pPr>
     </w:pPrDefault>
   </w:docDefaults>
-  <w:latentStyles w:defLockedState="0" w:defUIPriority="99" w:defSemiHidden="0" w:defUnhideWhenUsed="0" w:defQFormat="0" w:count="380">
-    <w:lsdException w:name="Normal" w:uiPriority="0" w:qFormat="1"/>
-    <w:lsdException w:name="heading 1" w:uiPriority="9" w:qFormat="1"/>
-    <w:lsdException w:name="heading 2" w:semiHidden="1" w:uiPriority="9" w:unhideWhenUsed="1" w:qFormat="1"/>
-    <w:lsdException w:name="heading 3" w:semiHidden="1" w:uiPriority="9" w:unhideWhenUsed="1" w:qFormat="1"/>
-    <w:lsdException w:name="heading 4" w:semiHidden="1" w:uiPriority="9" w:unhideWhenUsed="1" w:qFormat="1"/>
-    <w:lsdException w:name="heading 5" w:semiHidden="1" w:uiPriority="9" w:unhideWhenUsed="1" w:qFormat="1"/>
-    <w:lsdException w:name="heading 6" w:semiHidden="1" w:uiPriority="9" w:unhideWhenUsed="1" w:qFormat="1"/>
-    <w:lsdException w:name="heading 7" w:semiHidden="1" w:uiPriority="9" w:unhideWhenUsed="1" w:qFormat="1"/>
-    <w:lsdException w:name="heading 8" w:semiHidden="1" w:uiPriority="9" w:unhideWhenUsed="1" w:qFormat="1"/>
-    <w:lsdException w:name="heading 9" w:semiHidden="1" w:uiPriority="9" w:unhideWhenUsed="1" w:qFormat="1"/>
-    <w:lsdException w:name="index 1" w:semiHidden="1" w:unhideWhenUsed="1"/>
-    <w:lsdException w:name="index 2" w:semiHidden="1" w:unhideWhenUsed="1"/>
-    <w:lsdException w:name="index 3" w:semiHidden="1" w:unhideWhenUsed="1"/>
-    <w:lsdException w:name="index 4" w:semiHidden="1" w:unhideWhenUsed="1"/>
-    <w:lsdException w:name="index 5" w:semiHidden="1" w:unhideWhenUsed="1"/>
-    <w:lsdException w:name="index 6" w:semiHidden="1" w:unhideWhenUsed="1"/>
-    <w:lsdException w:name="index 7" w:semiHidden="1" w:unhideWhenUsed="1"/>
-    <w:lsdException w:name="index 8" w:semiHidden="1" w:unhideWhenUsed="1"/>
-    <w:lsdException w:name="index 9" w:semiHidden="1" w:unhideWhenUsed="1"/>
-    <w:lsdException w:name="toc 1" w:semiHidden="1" w:uiPriority="39" w:unhideWhenUsed="1"/>
-    <w:lsdException w:name="toc 2" w:semiHidden="1" w:uiPriority="39" w:unhideWhenUsed="1"/>
-    <w:lsdException w:name="toc 3" w:semiHidden="1" w:uiPriority="39" w:unhideWhenUsed="1"/>
-    <w:lsdException w:name="toc 4" w:semiHidden="1" w:uiPriority="39" w:unhideWhenUsed="1"/>
-    <w:lsdException w:name="toc 5" w:semiHidden="1" w:uiPriority="39" w:unhideWhenUsed="1"/>
-    <w:lsdException w:name="toc 6" w:semiHidden="1" w:uiPriority="39" w:unhideWhenUsed="1"/>
-    <w:lsdException w:name="toc 7" w:semiHidden="1" w:uiPriority="39" w:unhideWhenUsed="1"/>
-    <w:lsdException w:name="toc 8" w:semiHidden="1" w:uiPriority="39" w:unhideWhenUsed="1"/>
-    <w:lsdException w:name="toc 9" w:semiHidden="1" w:uiPriority="39" w:unhideWhenUsed="1"/>
-    <w:lsdException w:name="Normal Indent" w:semiHidden="1" w:unhideWhenUsed="1"/>
-    <w:lsdException w:name="footnote text" w:semiHidden="1" w:unhideWhenUsed="1"/>
-    <w:lsdException w:name="annotation text" w:semiHidden="1" w:unhideWhenUsed="1"/>
-    <w:lsdException w:name="header" w:semiHidden="1" w:unhideWhenUsed="1"/>
-    <w:lsdException w:name="footer" w:semiHidden="1" w:unhideWhenUsed="1"/>
-    <w:lsdException w:name="index heading" w:semiHidden="1" w:unhideWhenUsed="1"/>
-    <w:lsdException w:name="caption" w:semiHidden="1" w:uiPriority="35" w:unhideWhenUsed="1" w:qFormat="1"/>
-    <w:lsdException w:name="table of figures" w:semiHidden="1" w:unhideWhenUsed="1"/>
-    <w:lsdException w:name="envelope address" w:semiHidden="1" w:unhideWhenUsed="1"/>
-    <w:lsdException w:name="envelope return" w:semiHidden="1" w:unhideWhenUsed="1"/>
-    <w:lsdException w:name="footnote reference" w:semiHidden="1" w:unhideWhenUsed="1"/>
-    <w:lsdException w:name="annotation reference" w:semiHidden="1" w:unhideWhenUsed="1"/>
-    <w:lsdException w:name="line number" w:semiHidden="1" w:unhideWhenUsed="1"/>
-    <w:lsdException w:name="page number" w:semiHidden="1" w:unhideWhenUsed="1"/>
-    <w:lsdException w:name="endnote reference" w:semiHidden="1" w:unhideWhenUsed="1"/>
-    <w:lsdException w:name="endnote text" w:semiHidden="1" w:unhideWhenUsed="1"/>
-    <w:lsdException w:name="table of authorities" w:semiHidden="1" w:unhideWhenUsed="1"/>
-    <w:lsdException w:name="macro" w:semiHidden="1" w:unhideWhenUsed="1"/>
-    <w:lsdException w:name="toa heading" w:semiHidden="1" w:unhideWhenUsed="1"/>
-    <w:lsdException w:name="List" w:semiHidden="1" w:unhideWhenUsed="1"/>
-    <w:lsdException w:name="List Bullet" w:semiHidden="1" w:unhideWhenUsed="1"/>
-    <w:lsdException w:name="List Number" w:semiHidden="1" w:unhideWhenUsed="1"/>
-    <w:lsdException w:name="List 2" w:semiHidden="1" w:unhideWhenUsed="1"/>
-    <w:lsdException w:name="List 3" w:semiHidden="1" w:unhideWhenUsed="1"/>
-    <w:lsdException w:name="List 4" w:semiHidden="1" w:unhideWhenUsed="1"/>
-    <w:lsdException w:name="List 5" w:semiHidden="1" w:unhideWhenUsed="1"/>
-    <w:lsdException w:name="List Bullet 2" w:semiHidden="1" w:unhideWhenUsed="1"/>
-    <w:lsdException w:name="List Bullet 3" w:semiHidden="1" w:unhideWhenUsed="1"/>
-    <w:lsdException w:name="List Bullet 4" w:semiHidden="1" w:unhideWhenUsed="1"/>
-    <w:lsdException w:name="List Bullet 5" w:semiHidden="1" w:unhideWhenUsed="1"/>
-    <w:lsdException w:name="List Number 2" w:semiHidden="1" w:unhideWhenUsed="1"/>
-    <w:lsdException w:name="List Number 3" w:semiHidden="1" w:unhideWhenUsed="1"/>
-    <w:lsdException w:name="List Number 4" w:semiHidden="1" w:unhideWhenUsed="1"/>
-    <w:lsdException w:name="List Number 5" w:semiHidden="1" w:unhideWhenUsed="1"/>
-    <w:lsdException w:name="Title" w:uiPriority="10" w:qFormat="1"/>
-    <w:lsdException w:name="Closing" w:semiHidden="1" w:unhideWhenUsed="1"/>
-    <w:lsdException w:name="Signature" w:semiHidden="1" w:unhideWhenUsed="1"/>
-    <w:lsdException w:name="Default Paragraph Font" w:semiHidden="1" w:uiPriority="1" w:unhideWhenUsed="1"/>
-    <w:lsdException w:name="Body Text" w:semiHidden="1" w:unhideWhenUsed="1"/>
-    <w:lsdException w:name="Body Text Indent" w:semiHidden="1" w:unhideWhenUsed="1"/>
-    <w:lsdException w:name="List Continue" w:semiHidden="1" w:unhideWhenUsed="1"/>
-    <w:lsdException w:name="List Continue 2" w:semiHidden="1" w:unhideWhenUsed="1"/>
-    <w:lsdException w:name="List Continue 3" w:semiHidden="1" w:unhideWhenUsed="1"/>
-    <w:lsdException w:name="List Continue 4" w:semiHidden="1" w:unhideWhenUsed="1"/>
-    <w:lsdException w:name="List Continue 5" w:semiHidden="1" w:unhideWhenUsed="1"/>
-    <w:lsdException w:name="Message Header" w:semiHidden="1" w:unhideWhenUsed="1"/>
-    <w:lsdException w:name="Subtitle" w:uiPriority="11" w:qFormat="1"/>
-    <w:lsdException w:name="Salutation" w:semiHidden="1" w:unhideWhenUsed="1"/>
-    <w:lsdException w:name="Date" w:semiHidden="1" w:unhideWhenUsed="1"/>
-    <w:lsdException w:name="Body Text First Indent" w:semiHidden="1" w:unhideWhenUsed="1"/>
-    <w:lsdException w:name="Body Text First Indent 2" w:semiHidden="1" w:unhideWhenUsed="1"/>
-    <w:lsdException w:name="Note Heading" w:semiHidden="1" w:unhideWhenUsed="1"/>
-    <w:lsdException w:name="Body Text 2" w:semiHidden="1" w:unhideWhenUsed="1"/>
-    <w:lsdException w:name="Body Text 3" w:semiHidden="1" w:unhideWhenUsed="1"/>
-    <w:lsdException w:name="Body Text Indent 2" w:semiHidden="1" w:unhideWhenUsed="1"/>
-    <w:lsdException w:name="Body Text Indent 3" w:semiHidden="1" w:unhideWhenUsed="1"/>
-    <w:lsdException w:name="Block Text" w:semiHidden="1" w:unhideWhenUsed="1"/>
-    <w:lsdException w:name="Hyperlink" w:semiHidden="1" w:unhideWhenUsed="1"/>
-    <w:lsdException w:name="FollowedHyperlink" w:semiHidden="1" w:unhideWhenUsed="1"/>
-    <w:lsdException w:name="Strong" w:uiPriority="22" w:qFormat="1"/>
-    <w:lsdException w:name="Emphasis" w:uiPriority="20" w:qFormat="1"/>
-    <w:lsdException w:name="Document Map" w:semiHidden="1" w:unhideWhenUsed="1"/>
-    <w:lsdException w:name="Plain Text" w:semiHidden="1" w:unhideWhenUsed="1"/>
-    <w:lsdException w:name="E-mail Signature" w:semiHidden="1" w:unhideWhenUsed="1"/>
-    <w:lsdException w:name="HTML Top of Form" w:semiHidden="1" w:unhideWhenUsed="1"/>
-    <w:lsdException w:name="HTML Bottom of Form" w:semiHidden="1" w:unhideWhenUsed="1"/>
-    <w:lsdException w:name="Normal (Web)" w:semiHidden="1" w:unhideWhenUsed="1"/>
-    <w:lsdException w:name="HTML Acronym" w:semiHidden="1" w:unhideWhenUsed="1"/>
-    <w:lsdException w:name="HTML Address" w:semiHidden="1" w:unhideWhenUsed="1"/>
-    <w:lsdException w:name="HTML Cite" w:semiHidden="1" w:unhideWhenUsed="1"/>
-    <w:lsdException w:name="HTML Code" w:semiHidden="1" w:unhideWhenUsed="1"/>
-    <w:lsdException w:name="HTML Definition" w:semiHidden="1" w:unhideWhenUsed="1"/>
-    <w:lsdException w:name="HTML Keyboard" w:semiHidden="1" w:unhideWhenUsed="1"/>
-    <w:lsdException w:name="HTML Preformatted" w:semiHidden="1" w:unhideWhenUsed="1"/>
-    <w:lsdException w:name="HTML Sample" w:semiHidden="1" w:unhideWhenUsed="1"/>
-    <w:lsdException w:name="HTML Typewriter" w:semiHidden="1" w:unhideWhenUsed="1"/>
-    <w:lsdException w:name="HTML Variable" w:semiHidden="1" w:unhideWhenUsed="1"/>
-    <w:lsdException w:name="Normal Table" w:semiHidden="1" w:unhideWhenUsed="1"/>
-    <w:lsdException w:name="annotation subject" w:semiHidden="1" w:unhideWhenUsed="1"/>
-    <w:lsdException w:name="No List" w:semiHidden="1" w:unhideWhenUsed="1"/>
-    <w:lsdException w:name="Outline List 1" w:semiHidden="1" w:unhideWhenUsed="1"/>
-    <w:lsdException w:name="Outline List 2" w:semiHidden="1" w:unhideWhenUsed="1"/>
-    <w:lsdException w:name="Outline List 3" w:semiHidden="1" w:unhideWhenUsed="1"/>
-    <w:lsdException w:name="Table Simple 1" w:semiHidden="1" w:unhideWhenUsed="1"/>
-    <w:lsdException w:name="Table Simple 2" w:semiHidden="1" w:unhideWhenUsed="1"/>
-    <w:lsdException w:name="Table Simple 3" w:semiHidden="1" w:unhideWhenUsed="1"/>
-    <w:lsdException w:name="Table Classic 1" w:semiHidden="1" w:unhideWhenUsed="1"/>
-    <w:lsdException w:name="Table Classic 2" w:semiHidden="1" w:unhideWhenUsed="1"/>
-    <w:lsdException w:name="Table Classic 3" w:semiHidden="1" w:unhideWhenUsed="1"/>
-    <w:lsdException w:name="Table Classic 4" w:semiHidden="1" w:unhideWhenUsed="1"/>
-    <w:lsdException w:name="Table Colorful 1" w:semiHidden="1" w:unhideWhenUsed="1"/>
-    <w:lsdException w:name="Table Colorful 2" w:semiHidden="1" w:unhideWhenUsed="1"/>
-    <w:lsdException w:name="Table Colorful 3" w:semiHidden="1" w:unhideWhenUsed="1"/>
-    <w:lsdException w:name="Table Columns 1" w:semiHidden="1" w:unhideWhenUsed="1"/>
-    <w:lsdException w:name="Table Columns 2" w:semiHidden="1" w:unhideWhenUsed="1"/>
-    <w:lsdException w:name="Table Columns 3" w:semiHidden="1" w:unhideWhenUsed="1"/>
-    <w:lsdException w:name="Table Columns 4" w:semiHidden="1" w:unhideWhenUsed="1"/>
-    <w:lsdException w:name="Table Columns 5" w:semiHidden="1" w:unhideWhenUsed="1"/>
-    <w:lsdException w:name="Table Grid 1" w:semiHidden="1" w:unhideWhenUsed="1"/>
-    <w:lsdException w:name="Table Grid 2" w:semiHidden="1" w:unhideWhenUsed="1"/>
-    <w:lsdException w:name="Table Grid 3" w:semiHidden="1" w:unhideWhenUsed="1"/>
-    <w:lsdException w:name="Table Grid 4" w:semiHidden="1" w:unhideWhenUsed="1"/>
-    <w:lsdException w:name="Table Grid 5" w:semiHidden="1" w:unhideWhenUsed="1"/>
-    <w:lsdException w:name="Table Grid 6" w:semiHidden="1" w:unhideWhenUsed="1"/>
-    <w:lsdException w:name="Table Grid 7" w:semiHidden="1" w:unhideWhenUsed="1"/>
-    <w:lsdException w:name="Table Grid 8" w:semiHidden="1" w:unhideWhenUsed="1"/>
-    <w:lsdException w:name="Table List 1" w:semiHidden="1" w:unhideWhenUsed="1"/>
-    <w:lsdException w:name="Table List 2" w:semiHidden="1" w:unhideWhenUsed="1"/>
-    <w:lsdException w:name="Table List 3" w:semiHidden="1" w:unhideWhenUsed="1"/>
-    <w:lsdException w:name="Table List 4" w:semiHidden="1" w:unhideWhenUsed="1"/>
-    <w:lsdException w:name="Table List 5" w:semiHidden="1" w:unhideWhenUsed="1"/>
-    <w:lsdException w:name="Table List 6" w:semiHidden="1" w:unhideWhenUsed="1"/>
-    <w:lsdException w:name="Table List 7" w:semiHidden="1" w:unhideWhenUsed="1"/>
-    <w:lsdException w:name="Table List 8" w:semiHidden="1" w:unhideWhenUsed="1"/>
-    <w:lsdException w:name="Table 3D effects 1" w:semiHidden="1" w:unhideWhenUsed="1"/>
-    <w:lsdException w:name="Table 3D effects 2" w:semiHidden="1" w:unhideWhenUsed="1"/>
-    <w:lsdException w:name="Table 3D effects 3" w:semiHidden="1" w:unhideWhenUsed="1"/>
-    <w:lsdException w:name="Table Contemporary" w:semiHidden="1" w:unhideWhenUsed="1"/>
-    <w:lsdException w:name="Table Elegant" w:semiHidden="1" w:unhideWhenUsed="1"/>
-    <w:lsdException w:name="Table Professional" w:semiHidden="1" w:unhideWhenUsed="1"/>
-    <w:lsdException w:name="Table Subtle 1" w:semiHidden="1" w:unhideWhenUsed="1"/>
-    <w:lsdException w:name="Table Subtle 2" w:semiHidden="1" w:unhideWhenUsed="1"/>
-    <w:lsdException w:name="Table Web 1" w:semiHidden="1" w:unhideWhenUsed="1"/>
-    <w:lsdException w:name="Table Web 2" w:semiHidden="1" w:unhideWhenUsed="1"/>
-    <w:lsdException w:name="Table Web 3" w:semiHidden="1" w:unhideWhenUsed="1"/>
-    <w:lsdException w:name="Balloon Text" w:semiHidden="1" w:unhideWhenUsed="1"/>
-    <w:lsdException w:name="Table Grid" w:uiPriority="39"/>
-    <w:lsdException w:name="Table Theme" w:semiHidden="1" w:unhideWhenUsed="1"/>
-    <w:lsdException w:name="Placeholder Text" w:semiHidden="1"/>
-    <w:lsdException w:name="No Spacing" w:uiPriority="1" w:qFormat="1"/>
-    <w:lsdException w:name="Light Shading" w:uiPriority="60"/>
-    <w:lsdException w:name="Light List" w:uiPriority="61"/>
-    <w:lsdException w:name="Light Grid" w:uiPriority="62"/>
-    <w:lsdException w:name="Medium Shading 1" w:uiPriority="63"/>
-    <w:lsdException w:name="Medium Shading 2" w:uiPriority="64"/>
-    <w:lsdException w:name="Medium List 1" w:uiPriority="65"/>
-    <w:lsdException w:name="Medium List 2" w:uiPriority="66"/>
-    <w:lsdException w:name="Medium Grid 1" w:uiPriority="67"/>
-    <w:lsdException w:name="Medium Grid 2" w:uiPriority="68"/>
-    <w:lsdException w:name="Medium Grid 3" w:uiPriority="69"/>
-    <w:lsdException w:name="Dark List" w:uiPriority="70"/>
-    <w:lsdException w:name="Colorful Shading" w:uiPriority="71"/>
-    <w:lsdException w:name="Colorful List" w:uiPriority="72"/>
-    <w:lsdException w:name="Colorful Grid" w:uiPriority="73"/>
-    <w:lsdException w:name="Light Shading Accent 1" w:uiPriority="60"/>
-    <w:lsdException w:name="Light List Accent 1" w:uiPriority="61"/>
-    <w:lsdException w:name="Light Grid Accent 1" w:uiPriority="62"/>
-    <w:lsdException w:name="Medium Shading 1 Accent 1" w:uiPriority="63"/>
-    <w:lsdException w:name="Medium Shading 2 Accent 1" w:uiPriority="64"/>
-    <w:lsdException w:name="Medium List 1 Accent 1" w:uiPriority="65"/>
-    <w:lsdException w:name="Revision" w:semiHidden="1"/>
-    <w:lsdException w:name="List Paragraph" w:uiPriority="34" w:qFormat="1"/>
-    <w:lsdException w:name="Quote" w:uiPriority="29" w:qFormat="1"/>
-    <w:lsdException w:name="Intense Quote" w:uiPriority="30" w:qFormat="1"/>
-    <w:lsdException w:name="Medium List 2 Accent 1" w:uiPriority="66"/>
-    <w:lsdException w:name="Medium Grid 1 Accent 1" w:uiPriority="67"/>
-    <w:lsdException w:name="Medium Grid 2 Accent 1" w:uiPriority="68"/>
-    <w:lsdException w:name="Medium Grid 3 Accent 1" w:uiPriority="69"/>
-    <w:lsdException w:name="Dark List Accent 1" w:uiPriority="70"/>
-    <w:lsdException w:name="Colorful Shading Accent 1" w:uiPriority="71"/>
-    <w:lsdException w:name="Colorful List Accent 1" w:uiPriority="72"/>
-    <w:lsdException w:name="Colorful Grid Accent 1" w:uiPriority="73"/>
-    <w:lsdException w:name="Light Shading Accent 2" w:uiPriority="60"/>
-    <w:lsdException w:name="Light List Accent 2" w:uiPriority="61"/>
-    <w:lsdException w:name="Light Grid Accent 2" w:uiPriority="62"/>
-    <w:lsdException w:name="Medium Shading 1 Accent 2" w:uiPriority="63"/>
-    <w:lsdException w:name="Medium Shading 2 Accent 2" w:uiPriority="64"/>
-    <w:lsdException w:name="Medium List 1 Accent 2" w:uiPriority="65"/>
-    <w:lsdException w:name="Medium List 2 Accent 2" w:uiPriority="66"/>
-    <w:lsdException w:name="Medium Grid 1 Accent 2" w:uiPriority="67"/>
-    <w:lsdException w:name="Medium Grid 2 Accent 2" w:uiPriority="68"/>
-    <w:lsdException w:name="Medium Grid 3 Accent 2" w:uiPriority="69"/>
-    <w:lsdException w:name="Dark List Accent 2" w:uiPriority="70"/>
-    <w:lsdException w:name="Colorful Shading Accent 2" w:uiPriority="71"/>
-    <w:lsdException w:name="Colorful List Accent 2" w:uiPriority="72"/>
-    <w:lsdException w:name="Colorful Grid Accent 2" w:uiPriority="73"/>
-    <w:lsdException w:name="Light Shading Accent 3" w:uiPriority="60"/>
-    <w:lsdException w:name="Light List Accent 3" w:uiPriority="61"/>
-    <w:lsdException w:name="Light Grid Accent 3" w:uiPriority="62"/>
-    <w:lsdException w:name="Medium Shading 1 Accent 3" w:uiPriority="63"/>
-    <w:lsdException w:name="Medium Shading 2 Accent 3" w:uiPriority="64"/>
-    <w:lsdException w:name="Medium List 1 Accent 3" w:uiPriority="65"/>
-    <w:lsdException w:name="Medium List 2 Accent 3" w:uiPriority="66"/>
-    <w:lsdException w:name="Medium Grid 1 Accent 3" w:uiPriority="67"/>
-    <w:lsdException w:name="Medium Grid 2 Accent 3" w:uiPriority="68"/>
-    <w:lsdException w:name="Medium Grid 3 Accent 3" w:uiPriority="69"/>
-    <w:lsdException w:name="Dark List Accent 3" w:uiPriority="70"/>
-    <w:lsdException w:name="Colorful Shading Accent 3" w:uiPriority="71"/>
-    <w:lsdException w:name="Colorful List Accent 3" w:uiPriority="72"/>
-    <w:lsdException w:name="Colorful Grid Accent 3" w:uiPriority="73"/>
-    <w:lsdException w:name="Light Shading Accent 4" w:uiPriority="60"/>
-    <w:lsdException w:name="Light List Accent 4" w:uiPriority="61"/>
-    <w:lsdException w:name="Light Grid Accent 4" w:uiPriority="62"/>
-    <w:lsdException w:name="Medium Shading 1 Accent 4" w:uiPriority="63"/>
-    <w:lsdException w:name="Medium Shading 2 Accent 4" w:uiPriority="64"/>
-    <w:lsdException w:name="Medium List 1 Accent 4" w:uiPriority="65"/>
-    <w:lsdException w:name="Medium List 2 Accent 4" w:uiPriority="66"/>
-    <w:lsdException w:name="Medium Grid 1 Accent 4" w:uiPriority="67"/>
-    <w:lsdException w:name="Medium Grid 2 Accent 4" w:uiPriority="68"/>
-    <w:lsdException w:name="Medium Grid 3 Accent 4" w:uiPriority="69"/>
-    <w:lsdException w:name="Dark List Accent 4" w:uiPriority="70"/>
-    <w:lsdException w:name="Colorful Shading Accent 4" w:uiPriority="71"/>
-    <w:lsdException w:name="Colorful List Accent 4" w:uiPriority="72"/>
-    <w:lsdException w:name="Colorful Grid Accent 4" w:uiPriority="73"/>
-    <w:lsdException w:name="Light Shading Accent 5" w:uiPriority="60"/>
-    <w:lsdException w:name="Light List Accent 5" w:uiPriority="61"/>
-    <w:lsdException w:name="Light Grid Accent 5" w:uiPriority="62"/>
-    <w:lsdException w:name="Medium Shading 1 Accent 5" w:uiPriority="63"/>
-    <w:lsdException w:name="Medium Shading 2 Accent 5" w:uiPriority="64"/>
-    <w:lsdException w:name="Medium List 1 Accent 5" w:uiPriority="65"/>
-    <w:lsdException w:name="Medium List 2 Accent 5" w:uiPriority="66"/>
-    <w:lsdException w:name="Medium Grid 1 Accent 5" w:uiPriority="67"/>
-    <w:lsdException w:name="Medium Grid 2 Accent 5" w:uiPriority="68"/>
-    <w:lsdException w:name="Medium Grid 3 Accent 5" w:uiPriority="69"/>
-    <w:lsdException w:name="Dark List Accent 5" w:uiPriority="70"/>
-    <w:lsdException w:name="Colorful Shading Accent 5" w:uiPriority="71"/>
-    <w:lsdException w:name="Colorful List Accent 5" w:uiPriority="72"/>
-    <w:lsdException w:name="Colorful Grid Accent 5" w:uiPriority="73"/>
-    <w:lsdException w:name="Light Shading Accent 6" w:uiPriority="60"/>
-    <w:lsdException w:name="Light List Accent 6" w:uiPriority="61"/>
-    <w:lsdException w:name="Light Grid Accent 6" w:uiPriority="62"/>
-    <w:lsdException w:name="Medium Shading 1 Accent 6" w:uiPriority="63"/>
-    <w:lsdException w:name="Medium Shading 2 Accent 6" w:uiPriority="64"/>
-    <w:lsdException w:name="Medium List 1 Accent 6" w:uiPriority="65"/>
-    <w:lsdException w:name="Medium List 2 Accent 6" w:uiPriority="66"/>
-    <w:lsdException w:name="Medium Grid 1 Accent 6" w:uiPriority="67"/>
-    <w:lsdException w:name="Medium Grid 2 Accent 6" w:uiPriority="68"/>
-    <w:lsdException w:name="Medium Grid 3 Accent 6" w:uiPriority="69"/>
-    <w:lsdException w:name="Dark List Accent 6" w:uiPriority="70"/>
-    <w:lsdException w:name="Colorful Shading Accent 6" w:uiPriority="71"/>
-    <w:lsdException w:name="Colorful List Accent 6" w:uiPriority="72"/>
-    <w:lsdException w:name="Colorful Grid Accent 6" w:uiPriority="73"/>
-    <w:lsdException w:name="Subtle Emphasis" w:uiPriority="19" w:qFormat="1"/>
-    <w:lsdException w:name="Intense Emphasis" w:uiPriority="21" w:qFormat="1"/>
-    <w:lsdException w:name="Subtle Reference" w:uiPriority="31" w:qFormat="1"/>
-    <w:lsdException w:name="Intense Reference" w:uiPriority="32" w:qFormat="1"/>
-    <w:lsdException w:name="Book Title" w:uiPriority="33" w:qFormat="1"/>
-    <w:lsdException w:name="Bibliography" w:semiHidden="1" w:uiPriority="37" w:unhideWhenUsed="1"/>
-    <w:lsdException w:name="TOC Heading" w:semiHidden="1" w:uiPriority="39" w:unhideWhenUsed="1" w:qFormat="1"/>
-    <w:lsdException w:name="Plain Table 1" w:uiPriority="41"/>
-    <w:lsdException w:name="Plain Table 2" w:uiPriority="42"/>
-    <w:lsdException w:name="Plain Table 3" w:uiPriority="43"/>
-    <w:lsdException w:name="Plain Table 4" w:uiPriority="44"/>
-    <w:lsdException w:name="Plain Table 5" w:uiPriority="45"/>
-    <w:lsdException w:name="Grid Table Light" w:uiPriority="40"/>
-    <w:lsdException w:name="Grid Table 1 Light" w:uiPriority="46"/>
-    <w:lsdException w:name="Grid Table 2" w:uiPriority="47"/>
-    <w:lsdException w:name="Grid Table 3" w:uiPriority="48"/>
-    <w:lsdException w:name="Grid Table 4" w:uiPriority="49"/>
-    <w:lsdException w:name="Grid Table 5 Dark" w:uiPriority="50"/>
-    <w:lsdException w:name="Grid Table 6 Colorful" w:uiPriority="51"/>
-    <w:lsdException w:name="Grid Table 7 Colorful" w:uiPriority="52"/>
-    <w:lsdException w:name="Grid Table 1 Light Accent 1" w:uiPriority="46"/>
-    <w:lsdException w:name="Grid Table 2 Accent 1" w:uiPriority="47"/>
-    <w:lsdException w:name="Grid Table 3 Accent 1" w:uiPriority="48"/>
-    <w:lsdException w:name="Grid Table 4 Accent 1" w:uiPriority="49"/>
-    <w:lsdException w:name="Grid Table 5 Dark Accent 1" w:uiPriority="50"/>
-    <w:lsdException w:name="Grid Table 6 Colorful Accent 1" w:uiPriority="51"/>
-    <w:lsdException w:name="Grid Table 7 Colorful Accent 1" w:uiPriority="52"/>
-    <w:lsdException w:name="Grid Table 1 Light Accent 2" w:uiPriority="46"/>
-    <w:lsdException w:name="Grid Table 2 Accent 2" w:uiPriority="47"/>
-    <w:lsdException w:name="Grid Table 3 Accent 2" w:uiPriority="48"/>
-    <w:lsdException w:name="Grid Table 4 Accent 2" w:uiPriority="49"/>
-    <w:lsdException w:name="Grid Table 5 Dark Accent 2" w:uiPriority="50"/>
-    <w:lsdException w:name="Grid Table 6 Colorful Accent 2" w:uiPriority="51"/>
-    <w:lsdException w:name="Grid Table 7 Colorful Accent 2" w:uiPriority="52"/>
-    <w:lsdException w:name="Grid Table 1 Light Accent 3" w:uiPriority="46"/>
-    <w:lsdException w:name="Grid Table 2 Accent 3" w:uiPriority="47"/>
-    <w:lsdException w:name="Grid Table 3 Accent 3" w:uiPriority="48"/>
-    <w:lsdException w:name="Grid Table 4 Accent 3" w:uiPriority="49"/>
-    <w:lsdException w:name="Grid Table 5 Dark Accent 3" w:uiPriority="50"/>
-    <w:lsdException w:name="Grid Table 6 Colorful Accent 3" w:uiPriority="51"/>
-    <w:lsdException w:name="Grid Table 7 Colorful Accent 3" w:uiPriority="52"/>
-    <w:lsdException w:name="Grid Table 1 Light Accent 4" w:uiPriority="46"/>
-    <w:lsdException w:name="Grid Table 2 Accent 4" w:uiPriority="47"/>
-    <w:lsdException w:name="Grid Table 3 Accent 4" w:uiPriority="48"/>
-    <w:lsdException w:name="Grid Table 4 Accent 4" w:uiPriority="49"/>
-    <w:lsdException w:name="Grid Table 5 Dark Accent 4" w:uiPriority="50"/>
-    <w:lsdException w:name="Grid Table 6 Colorful Accent 4" w:uiPriority="51"/>
-    <w:lsdException w:name="Grid Table 7 Colorful Accent 4" w:uiPriority="52"/>
-    <w:lsdException w:name="Grid Table 1 Light Accent 5" w:uiPriority="46"/>
-    <w:lsdException w:name="Grid Table 2 Accent 5" w:uiPriority="47"/>
-    <w:lsdException w:name="Grid Table 3 Accent 5" w:uiPriority="48"/>
-    <w:lsdException w:name="Grid Table 4 Accent 5" w:uiPriority="49"/>
-    <w:lsdException w:name="Grid Table 5 Dark Accent 5" w:uiPriority="50"/>
-    <w:lsdException w:name="Grid Table 6 Colorful Accent 5" w:uiPriority="51"/>
-    <w:lsdException w:name="Grid Table 7 Colorful Accent 5" w:uiPriority="52"/>
-    <w:lsdException w:name="Grid Table 1 Light Accent 6" w:uiPriority="46"/>
-    <w:lsdException w:name="Grid Table 2 Accent 6" w:uiPriority="47"/>
-    <w:lsdException w:name="Grid Table 3 Accent 6" w:uiPriority="48"/>
-    <w:lsdException w:name="Grid Table 4 Accent 6" w:uiPriority="49"/>
-    <w:lsdException w:name="Grid Table 5 Dark Accent 6" w:uiPriority="50"/>
-    <w:lsdException w:name="Grid Table 6 Colorful Accent 6" w:uiPriority="51"/>
-    <w:lsdException w:name="Grid Table 7 Colorful Accent 6" w:uiPriority="52"/>
-    <w:lsdException w:name="List Table 1 Light" w:uiPriority="46"/>
-    <w:lsdException w:name="List Table 2" w:uiPriority="47"/>
-    <w:lsdException w:name="List Table 3" w:uiPriority="48"/>
-    <w:lsdException w:name="List Table 4" w:uiPriority="49"/>
-    <w:lsdException w:name="List Table 5 Dark" w:uiPriority="50"/>
-    <w:lsdException w:name="List Table 6 Colorful" w:uiPriority="51"/>
-    <w:lsdException w:name="List Table 7 Colorful" w:uiPriority="52"/>
-    <w:lsdException w:name="List Table 1 Light Accent 1" w:uiPriority="46"/>
-    <w:lsdException w:name="List Table 2 Accent 1" w:uiPriority="47"/>
-    <w:lsdException w:name="List Table 3 Accent 1" w:uiPriority="48"/>
-    <w:lsdException w:name="List Table 4 Accent 1" w:uiPriority="49"/>
-    <w:lsdException w:name="List Table 5 Dark Accent 1" w:uiPriority="50"/>
-    <w:lsdException w:name="List Table 6 Colorful Accent 1" w:uiPriority="51"/>
-    <w:lsdException w:name="List Table 7 Colorful Accent 1" w:uiPriority="52"/>
-    <w:lsdException w:name="List Table 1 Light Accent 2" w:uiPriority="46"/>
-    <w:lsdException w:name="List Table 2 Accent 2" w:uiPriority="47"/>
-    <w:lsdException w:name="List Table 3 Accent 2" w:uiPriority="48"/>
-    <w:lsdException w:name="List Table 4 Accent 2" w:uiPriority="49"/>
-    <w:lsdException w:name="List Table 5 Dark Accent 2" w:uiPriority="50"/>
-    <w:lsdException w:name="List Table 6 Colorful Accent 2" w:uiPriority="51"/>
-    <w:lsdException w:name="List Table 7 Colorful Accent 2" w:uiPriority="52"/>
-    <w:lsdException w:name="List Table 1 Light Accent 3" w:uiPriority="46"/>
-    <w:lsdException w:name="List Table 2 Accent 3" w:uiPriority="47"/>
-    <w:lsdException w:name="List Table 3 Accent 3" w:uiPriority="48"/>
-    <w:lsdException w:name="List Table 4 Accent 3" w:uiPriority="49"/>
-    <w:lsdException w:name="List Table 5 Dark Accent 3" w:uiPriority="50"/>
-    <w:lsdException w:name="List Table 6 Colorful Accent 3" w:uiPriority="51"/>
-    <w:lsdException w:name="List Table 7 Colorful Accent 3" w:uiPriority="52"/>
-    <w:lsdException w:name="List Table 1 Light Accent 4" w:uiPriority="46"/>
-    <w:lsdException w:name="List Table 2 Accent 4" w:uiPriority="47"/>
-    <w:lsdException w:name="List Table 3 Accent 4" w:uiPriority="48"/>
-    <w:lsdException w:name="List Table 4 Accent 4" w:uiPriority="49"/>
-    <w:lsdException w:name="List Table 5 Dark Accent 4" w:uiPriority="50"/>
-    <w:lsdException w:name="List Table 6 Colorful Accent 4" w:uiPriority="51"/>
-    <w:lsdException w:name="List Table 7 Colorful Accent 4" w:uiPriority="52"/>
-    <w:lsdException w:name="List Table 1 Light Accent 5" w:uiPriority="46"/>
-    <w:lsdException w:name="List Table 2 Accent 5" w:uiPriority="47"/>
-    <w:lsdException w:name="List Table 3 Accent 5" w:uiPriority="48"/>
-    <w:lsdException w:name="List Table 4 Accent 5" w:uiPriority="49"/>
-    <w:lsdException w:name="List Table 5 Dark Accent 5" w:uiPriority="50"/>
-    <w:lsdException w:name="List Table 6 Colorful Accent 5" w:uiPriority="51"/>
-    <w:lsdException w:name="List Table 7 Colorful Accent 5" w:uiPriority="52"/>
-    <w:lsdException w:name="List Table 1 Light Accent 6" w:uiPriority="46"/>
-    <w:lsdException w:name="List Table 2 Accent 6" w:uiPriority="47"/>
-    <w:lsdException w:name="List Table 3 Accent 6" w:uiPriority="48"/>
-    <w:lsdException w:name="List Table 4 Accent 6" w:uiPriority="49"/>
-    <w:lsdException w:name="List Table 5 Dark Accent 6" w:uiPriority="50"/>
-    <w:lsdException w:name="List Table 6 Colorful Accent 6" w:uiPriority="51"/>
-    <w:lsdException w:name="List Table 7 Colorful Accent 6" w:uiPriority="52"/>
+  <w:latentStyles w:defLockedState="0" w:defUIPriority="99" w:defSemiHidden="1" w:defUnhideWhenUsed="1" w:defQFormat="0" w:count="267">
+    <w:lsdException w:name="Normal" w:semiHidden="0" w:uiPriority="0" w:unhideWhenUsed="0" w:qFormat="1"/>
+    <w:lsdException w:name="heading 1" w:semiHidden="0" w:uiPriority="9" w:unhideWhenUsed="0" w:qFormat="1"/>
+    <w:lsdException w:name="heading 2" w:uiPriority="9" w:qFormat="1"/>
+    <w:lsdException w:name="heading 3" w:uiPriority="9" w:qFormat="1"/>
+    <w:lsdException w:name="heading 4" w:uiPriority="9" w:qFormat="1"/>
+    <w:lsdException w:name="heading 5" w:uiPriority="9" w:qFormat="1"/>
+    <w:lsdException w:name="heading 6" w:uiPriority="9" w:qFormat="1"/>
+    <w:lsdException w:name="heading 7" w:uiPriority="9" w:qFormat="1"/>
+    <w:lsdException w:name="heading 8" w:uiPriority="9" w:qFormat="1"/>
+    <w:lsdException w:name="heading 9" w:uiPriority="9" w:qFormat="1"/>
+    <w:lsdException w:name="toc 1" w:uiPriority="39"/>
+    <w:lsdException w:name="toc 2" w:uiPriority="39"/>
+    <w:lsdException w:name="toc 3" w:uiPriority="39"/>
+    <w:lsdException w:name="toc 4" w:uiPriority="39"/>
+    <w:lsdException w:name="toc 5" w:uiPriority="39"/>
+    <w:lsdException w:name="toc 6" w:uiPriority="39"/>
+    <w:lsdException w:name="toc 7" w:uiPriority="39"/>
+    <w:lsdException w:name="toc 8" w:uiPriority="39"/>
+    <w:lsdException w:name="toc 9" w:uiPriority="39"/>
+    <w:lsdException w:name="caption" w:uiPriority="35" w:qFormat="1"/>
+    <w:lsdException w:name="Title" w:semiHidden="0" w:uiPriority="10" w:unhideWhenUsed="0" w:qFormat="1"/>
+    <w:lsdException w:name="Default Paragraph Font" w:uiPriority="1"/>
+    <w:lsdException w:name="Subtitle" w:semiHidden="0" w:uiPriority="11" w:unhideWhenUsed="0" w:qFormat="1"/>
+    <w:lsdException w:name="Strong" w:semiHidden="0" w:uiPriority="22" w:unhideWhenUsed="0" w:qFormat="1"/>
+    <w:lsdException w:name="Emphasis" w:semiHidden="0" w:uiPriority="20" w:unhideWhenUsed="0" w:qFormat="1"/>
+    <w:lsdException w:name="Table Grid" w:semiHidden="0" w:uiPriority="39" w:unhideWhenUsed="0"/>
+    <w:lsdException w:name="Placeholder Text" w:unhideWhenUsed="0"/>
+    <w:lsdException w:name="No Spacing" w:semiHidden="0" w:uiPriority="1" w:unhideWhenUsed="0" w:qFormat="1"/>
+    <w:lsdException w:name="Light Shading" w:semiHidden="0" w:uiPriority="60" w:unhideWhenUsed="0"/>
+    <w:lsdException w:name="Light List" w:semiHidden="0" w:uiPriority="61" w:unhideWhenUsed="0"/>
+    <w:lsdException w:name="Light Grid" w:semiHidden="0" w:uiPriority="62" w:unhideWhenUsed="0"/>
+    <w:lsdException w:name="Medium Shading 1" w:semiHidden="0" w:uiPriority="63" w:unhideWhenUsed="0"/>
+    <w:lsdException w:name="Medium Shading 2" w:semiHidden="0" w:uiPriority="64" w:unhideWhenUsed="0"/>
+    <w:lsdException w:name="Medium List 1" w:semiHidden="0" w:uiPriority="65" w:unhideWhenUsed="0"/>
+    <w:lsdException w:name="Medium List 2" w:semiHidden="0" w:uiPriority="66" w:unhideWhenUsed="0"/>
+    <w:lsdException w:name="Medium Grid 1" w:semiHidden="0" w:uiPriority="67" w:unhideWhenUsed="0"/>
+    <w:lsdException w:name="Medium Grid 2" w:semiHidden="0" w:uiPriority="68" w:unhideWhenUsed="0"/>
+    <w:lsdException w:name="Medium Grid 3" w:semiHidden="0" w:uiPriority="69" w:unhideWhenUsed="0"/>
+    <w:lsdException w:name="Dark List" w:semiHidden="0" w:uiPriority="70" w:unhideWhenUsed="0"/>
+    <w:lsdException w:name="Colorful Shading" w:semiHidden="0" w:uiPriority="71" w:unhideWhenUsed="0"/>
+    <w:lsdException w:name="Colorful List" w:semiHidden="0" w:uiPriority="72" w:unhideWhenUsed="0"/>
+    <w:lsdException w:name="Colorful Grid" w:semiHidden="0" w:uiPriority="73" w:unhideWhenUsed="0"/>
+    <w:lsdException w:name="Light Shading Accent 1" w:semiHidden="0" w:uiPriority="60" w:unhideWhenUsed="0"/>
+    <w:lsdException w:name="Light List Accent 1" w:semiHidden="0" w:uiPriority="61" w:unhideWhenUsed="0"/>
+    <w:lsdException w:name="Light Grid Accent 1" w:semiHidden="0" w:uiPriority="62" w:unhideWhenUsed="0"/>
+    <w:lsdException w:name="Medium Shading 1 Accent 1" w:semiHidden="0" w:uiPriority="63" w:unhideWhenUsed="0"/>
+    <w:lsdException w:name="Medium Shading 2 Accent 1" w:semiHidden="0" w:uiPriority="64" w:unhideWhenUsed="0"/>
+    <w:lsdException w:name="Medium List 1 Accent 1" w:semiHidden="0" w:uiPriority="65" w:unhideWhenUsed="0"/>
+    <w:lsdException w:name="Revision" w:unhideWhenUsed="0"/>
+    <w:lsdException w:name="List Paragraph" w:semiHidden="0" w:uiPriority="34" w:unhideWhenUsed="0" w:qFormat="1"/>
+    <w:lsdException w:name="Quote" w:semiHidden="0" w:uiPriority="29" w:unhideWhenUsed="0" w:qFormat="1"/>
+    <w:lsdException w:name="Intense Quote" w:semiHidden="0" w:uiPriority="30" w:unhideWhenUsed="0" w:qFormat="1"/>
+    <w:lsdException w:name="Medium List 2 Accent 1" w:semiHidden="0" w:uiPriority="66" w:unhideWhenUsed="0"/>
+    <w:lsdException w:name="Medium Grid 1 Accent 1" w:semiHidden="0" w:uiPriority="67" w:unhideWhenUsed="0"/>
+    <w:lsdException w:name="Medium Grid 2 Accent 1" w:semiHidden="0" w:uiPriority="68" w:unhideWhenUsed="0"/>
+    <w:lsdException w:name="Medium Grid 3 Accent 1" w:semiHidden="0" w:uiPriority="69" w:unhideWhenUsed="0"/>
+    <w:lsdException w:name="Dark List Accent 1" w:semiHidden="0" w:uiPriority="70" w:unhideWhenUsed="0"/>
+    <w:lsdException w:name="Colorful Shading Accent 1" w:semiHidden="0" w:uiPriority="71" w:unhideWhenUsed="0"/>
+    <w:lsdException w:name="Colorful List Accent 1" w:semiHidden="0" w:uiPriority="72" w:unhideWhenUsed="0"/>
+    <w:lsdException w:name="Colorful Grid Accent 1" w:semiHidden="0" w:uiPriority="73" w:unhideWhenUsed="0"/>
+    <w:lsdException w:name="Light Shading Accent 2" w:semiHidden="0" w:uiPriority="60" w:unhideWhenUsed="0"/>
+    <w:lsdException w:name="Light List Accent 2" w:semiHidden="0" w:uiPriority="61" w:unhideWhenUsed="0"/>
+    <w:lsdException w:name="Light Grid Accent 2" w:semiHidden="0" w:uiPriority="62" w:unhideWhenUsed="0"/>
+    <w:lsdException w:name="Medium Shading 1 Accent 2" w:semiHidden="0" w:uiPriority="63" w:unhideWhenUsed="0"/>
+    <w:lsdException w:name="Medium Shading 2 Accent 2" w:semiHidden="0" w:uiPriority="64" w:unhideWhenUsed="0"/>
+    <w:lsdException w:name="Medium List 1 Accent 2" w:semiHidden="0" w:uiPriority="65" w:unhideWhenUsed="0"/>
+    <w:lsdException w:name="Medium List 2 Accent 2" w:semiHidden="0" w:uiPriority="66" w:unhideWhenUsed="0"/>
+    <w:lsdException w:name="Medium Grid 1 Accent 2" w:semiHidden="0" w:uiPriority="67" w:unhideWhenUsed="0"/>
+    <w:lsdException w:name="Medium Grid 2 Accent 2" w:semiHidden="0" w:uiPriority="68" w:unhideWhenUsed="0"/>
+    <w:lsdException w:name="Medium Grid 3 Accent 2" w:semiHidden="0" w:uiPriority="69" w:unhideWhenUsed="0"/>
+    <w:lsdException w:name="Dark List Accent 2" w:semiHidden="0" w:uiPriority="70" w:unhideWhenUsed="0"/>
+    <w:lsdException w:name="Colorful Shading Accent 2" w:semiHidden="0" w:uiPriority="71" w:unhideWhenUsed="0"/>
+    <w:lsdException w:name="Colorful List Accent 2" w:semiHidden="0" w:uiPriority="72" w:unhideWhenUsed="0"/>
+    <w:lsdException w:name="Colorful Grid Accent 2" w:semiHidden="0" w:uiPriority="73" w:unhideWhenUsed="0"/>
+    <w:lsdException w:name="Light Shading Accent 3" w:semiHidden="0" w:uiPriority="60" w:unhideWhenUsed="0"/>
+    <w:lsdException w:name="Light List Accent 3" w:semiHidden="0" w:uiPriority="61" w:unhideWhenUsed="0"/>
+    <w:lsdException w:name="Light Grid Accent 3" w:semiHidden="0" w:uiPriority="62" w:unhideWhenUsed="0"/>
+    <w:lsdException w:name="Medium Shading 1 Accent 3" w:semiHidden="0" w:uiPriority="63" w:unhideWhenUsed="0"/>
+    <w:lsdException w:name="Medium Shading 2 Accent 3" w:semiHidden="0" w:uiPriority="64" w:unhideWhenUsed="0"/>
+    <w:lsdException w:name="Medium List 1 Accent 3" w:semiHidden="0" w:uiPriority="65" w:unhideWhenUsed="0"/>
+    <w:lsdException w:name="Medium List 2 Accent 3" w:semiHidden="0" w:uiPriority="66" w:unhideWhenUsed="0"/>
+    <w:lsdException w:name="Medium Grid 1 Accent 3" w:semiHidden="0" w:uiPriority="67" w:unhideWhenUsed="0"/>
+    <w:lsdException w:name="Medium Grid 2 Accent 3" w:semiHidden="0" w:uiPriority="68" w:unhideWhenUsed="0"/>
+    <w:lsdException w:name="Medium Grid 3 Accent 3" w:semiHidden="0" w:uiPriority="69" w:unhideWhenUsed="0"/>
+    <w:lsdException w:name="Dark List Accent 3" w:semiHidden="0" w:uiPriority="70" w:unhideWhenUsed="0"/>
+    <w:lsdException w:name="Colorful Shading Accent 3" w:semiHidden="0" w:uiPriority="71" w:unhideWhenUsed="0"/>
+    <w:lsdException w:name="Colorful List Accent 3" w:semiHidden="0" w:uiPriority="72" w:unhideWhenUsed="0"/>
+    <w:lsdException w:name="Colorful Grid Accent 3" w:semiHidden="0" w:uiPriority="73" w:unhideWhenUsed="0"/>
+    <w:lsdException w:name="Light Shading Accent 4" w:semiHidden="0" w:uiPriority="60" w:unhideWhenUsed="0"/>
+    <w:lsdException w:name="Light List Accent 4" w:semiHidden="0" w:uiPriority="61" w:unhideWhenUsed="0"/>
+    <w:lsdException w:name="Light Grid Accent 4" w:semiHidden="0" w:uiPriority="62" w:unhideWhenUsed="0"/>
+    <w:lsdException w:name="Medium Shading 1 Accent 4" w:semiHidden="0" w:uiPriority="63" w:unhideWhenUsed="0"/>
+    <w:lsdException w:name="Medium Shading 2 Accent 4" w:semiHidden="0" w:uiPriority="64" w:unhideWhenUsed="0"/>
+    <w:lsdException w:name="Medium List 1 Accent 4" w:semiHidden="0" w:uiPriority="65" w:unhideWhenUsed="0"/>
+    <w:lsdException w:name="Medium List 2 Accent 4" w:semiHidden="0" w:uiPriority="66" w:unhideWhenUsed="0"/>
+    <w:lsdException w:name="Medium Grid 1 Accent 4" w:semiHidden="0" w:uiPriority="67" w:unhideWhenUsed="0"/>
+    <w:lsdException w:name="Medium Grid 2 Accent 4" w:semiHidden="0" w:uiPriority="68" w:unhideWhenUsed="0"/>
+    <w:lsdException w:name="Medium Grid 3 Accent 4" w:semiHidden="0" w:uiPriority="69" w:unhideWhenUsed="0"/>
+    <w:lsdException w:name="Dark List Accent 4" w:semiHidden="0" w:uiPriority="70" w:unhideWhenUsed="0"/>
+    <w:lsdException w:name="Colorful Shading Accent 4" w:semiHidden="0" w:uiPriority="71" w:unhideWhenUsed="0"/>
+    <w:lsdException w:name="Colorful List Accent 4" w:semiHidden="0" w:uiPriority="72" w:unhideWhenUsed="0"/>
+    <w:lsdException w:name="Colorful Grid Accent 4" w:semiHidden="0" w:uiPriority="73" w:unhideWhenUsed="0"/>
+    <w:lsdException w:name="Light Shading Accent 5" w:semiHidden="0" w:uiPriority="60" w:unhideWhenUsed="0"/>
+    <w:lsdException w:name="Light List Accent 5" w:semiHidden="0" w:uiPriority="61" w:unhideWhenUsed="0"/>
+    <w:lsdException w:name="Light Grid Accent 5" w:semiHidden="0" w:uiPriority="62" w:unhideWhenUsed="0"/>
+    <w:lsdException w:name="Medium Shading 1 Accent 5" w:semiHidden="0" w:uiPriority="63" w:unhideWhenUsed="0"/>
+    <w:lsdException w:name="Medium Shading 2 Accent 5" w:semiHidden="0" w:uiPriority="64" w:unhideWhenUsed="0"/>
+    <w:lsdException w:name="Medium List 1 Accent 5" w:semiHidden="0" w:uiPriority="65" w:unhideWhenUsed="0"/>
+    <w:lsdException w:name="Medium List 2 Accent 5" w:semiHidden="0" w:uiPriority="66" w:unhideWhenUsed="0"/>
+    <w:lsdException w:name="Medium Grid 1 Accent 5" w:semiHidden="0" w:uiPriority="67" w:unhideWhenUsed="0"/>
+    <w:lsdException w:name="Medium Grid 2 Accent 5" w:semiHidden="0" w:uiPriority="68" w:unhideWhenUsed="0"/>
+    <w:lsdException w:name="Medium Grid 3 Accent 5" w:semiHidden="0" w:uiPriority="69" w:unhideWhenUsed="0"/>
+    <w:lsdException w:name="Dark List Accent 5" w:semiHidden="0" w:uiPriority="70" w:unhideWhenUsed="0"/>
+    <w:lsdException w:name="Colorful Shading Accent 5" w:semiHidden="0" w:uiPriority="71" w:unhideWhenUsed="0"/>
+    <w:lsdException w:name="Colorful List Accent 5" w:semiHidden="0" w:uiPriority="72" w:unhideWhenUsed="0"/>
+    <w:lsdException w:name="Colorful Grid Accent 5" w:semiHidden="0" w:uiPriority="73" w:unhideWhenUsed="0"/>
+    <w:lsdException w:name="Light Shading Accent 6" w:semiHidden="0" w:uiPriority="60" w:unhideWhenUsed="0"/>
+    <w:lsdException w:name="Light List Accent 6" w:semiHidden="0" w:uiPriority="61" w:unhideWhenUsed="0"/>
+    <w:lsdException w:name="Light Grid Accent 6" w:semiHidden="0" w:uiPriority="62" w:unhideWhenUsed="0"/>
+    <w:lsdException w:name="Medium Shading 1 Accent 6" w:semiHidden="0" w:uiPriority="63" w:unhideWhenUsed="0"/>
+    <w:lsdException w:name="Medium Shading 2 Accent 6" w:semiHidden="0" w:uiPriority="64" w:unhideWhenUsed="0"/>
+    <w:lsdException w:name="Medium List 1 Accent 6" w:semiHidden="0" w:uiPriority="65" w:unhideWhenUsed="0"/>
+    <w:lsdException w:name="Medium List 2 Accent 6" w:semiHidden="0" w:uiPriority="66" w:unhideWhenUsed="0"/>
+    <w:lsdException w:name="Medium Grid 1 Accent 6" w:semiHidden="0" w:uiPriority="67" w:unhideWhenUsed="0"/>
+    <w:lsdException w:name="Medium Grid 2 Accent 6" w:semiHidden="0" w:uiPriority="68" w:unhideWhenUsed="0"/>
+    <w:lsdException w:name="Medium Grid 3 Accent 6" w:semiHidden="0" w:uiPriority="69" w:unhideWhenUsed="0"/>
+    <w:lsdException w:name="Dark List Accent 6" w:semiHidden="0" w:uiPriority="70" w:unhideWhenUsed="0"/>
+    <w:lsdException w:name="Colorful Shading Accent 6" w:semiHidden="0" w:uiPriority="71" w:unhideWhenUsed="0"/>
+    <w:lsdException w:name="Colorful List Accent 6" w:semiHidden="0" w:uiPriority="72" w:unhideWhenUsed="0"/>
+    <w:lsdException w:name="Colorful Grid Accent 6" w:semiHidden="0" w:uiPriority="73" w:unhideWhenUsed="0"/>
+    <w:lsdException w:name="Subtle Emphasis" w:semiHidden="0" w:uiPriority="19" w:unhideWhenUsed="0" w:qFormat="1"/>
+    <w:lsdException w:name="Intense Emphasis" w:semiHidden="0" w:uiPriority="21" w:unhideWhenUsed="0" w:qFormat="1"/>
+    <w:lsdException w:name="Subtle Reference" w:semiHidden="0" w:uiPriority="31" w:unhideWhenUsed="0" w:qFormat="1"/>
+    <w:lsdException w:name="Intense Reference" w:semiHidden="0" w:uiPriority="32" w:unhideWhenUsed="0" w:qFormat="1"/>
+    <w:lsdException w:name="Book Title" w:semiHidden="0" w:uiPriority="33" w:unhideWhenUsed="0" w:qFormat="1"/>
+    <w:lsdException w:name="Bibliography" w:uiPriority="37"/>
+    <w:lsdException w:name="TOC Heading" w:uiPriority="39" w:qFormat="1"/>
   </w:latentStyles>
   <w:style w:type="paragraph" w:default="1" w:styleId="a">
     <w:name w:val="Normal"/>
@@ -7210,7 +7149,7 @@
     <w:name w:val="heading 1"/>
     <w:basedOn w:val="a"/>
     <w:next w:val="a"/>
-    <w:link w:val="10"/>
+    <w:link w:val="1Char"/>
     <w:uiPriority w:val="9"/>
     <w:qFormat/>
     <w:rsid w:val="00722AE8"/>
@@ -7228,7 +7167,7 @@
     <w:name w:val="heading 2"/>
     <w:basedOn w:val="a"/>
     <w:next w:val="a"/>
-    <w:link w:val="20"/>
+    <w:link w:val="2Char"/>
     <w:uiPriority w:val="9"/>
     <w:unhideWhenUsed/>
     <w:qFormat/>
@@ -7245,7 +7184,7 @@
     <w:name w:val="heading 3"/>
     <w:basedOn w:val="a"/>
     <w:next w:val="a"/>
-    <w:link w:val="30"/>
+    <w:link w:val="3Char"/>
     <w:uiPriority w:val="9"/>
     <w:unhideWhenUsed/>
     <w:qFormat/>
@@ -7296,8 +7235,8 @@
       <w:ind w:leftChars="400" w:left="800"/>
     </w:pPr>
   </w:style>
-  <w:style w:type="character" w:customStyle="1" w:styleId="10">
-    <w:name w:val="제목 1 문자"/>
+  <w:style w:type="character" w:customStyle="1" w:styleId="1Char">
+    <w:name w:val="제목 1 Char"/>
     <w:basedOn w:val="a0"/>
     <w:link w:val="1"/>
     <w:uiPriority w:val="9"/>
@@ -7308,8 +7247,8 @@
       <w:szCs w:val="28"/>
     </w:rPr>
   </w:style>
-  <w:style w:type="character" w:customStyle="1" w:styleId="20">
-    <w:name w:val="제목 2 문자"/>
+  <w:style w:type="character" w:customStyle="1" w:styleId="2Char">
+    <w:name w:val="제목 2 Char"/>
     <w:basedOn w:val="a0"/>
     <w:link w:val="2"/>
     <w:uiPriority w:val="9"/>
@@ -7318,8 +7257,8 @@
       <w:rFonts w:asciiTheme="majorHAnsi" w:eastAsiaTheme="majorEastAsia" w:hAnsiTheme="majorHAnsi" w:cstheme="majorBidi"/>
     </w:rPr>
   </w:style>
-  <w:style w:type="character" w:customStyle="1" w:styleId="30">
-    <w:name w:val="제목 3 문자"/>
+  <w:style w:type="character" w:customStyle="1" w:styleId="3Char">
+    <w:name w:val="제목 3 Char"/>
     <w:basedOn w:val="a0"/>
     <w:link w:val="3"/>
     <w:uiPriority w:val="9"/>
@@ -7331,7 +7270,7 @@
   <w:style w:type="paragraph" w:styleId="a4">
     <w:name w:val="header"/>
     <w:basedOn w:val="a"/>
-    <w:link w:val="a5"/>
+    <w:link w:val="Char"/>
     <w:uiPriority w:val="99"/>
     <w:unhideWhenUsed/>
     <w:rsid w:val="0093780F"/>
@@ -7343,17 +7282,17 @@
       <w:snapToGrid w:val="0"/>
     </w:pPr>
   </w:style>
-  <w:style w:type="character" w:customStyle="1" w:styleId="a5">
-    <w:name w:val="머리글 문자"/>
+  <w:style w:type="character" w:customStyle="1" w:styleId="Char">
+    <w:name w:val="머리글 Char"/>
     <w:basedOn w:val="a0"/>
     <w:link w:val="a4"/>
     <w:uiPriority w:val="99"/>
     <w:rsid w:val="0093780F"/>
   </w:style>
-  <w:style w:type="paragraph" w:styleId="a6">
+  <w:style w:type="paragraph" w:styleId="a5">
     <w:name w:val="footer"/>
     <w:basedOn w:val="a"/>
-    <w:link w:val="a7"/>
+    <w:link w:val="Char0"/>
     <w:uiPriority w:val="99"/>
     <w:unhideWhenUsed/>
     <w:rsid w:val="0093780F"/>
@@ -7365,12 +7304,408 @@
       <w:snapToGrid w:val="0"/>
     </w:pPr>
   </w:style>
-  <w:style w:type="character" w:customStyle="1" w:styleId="a7">
-    <w:name w:val="바닥글 문자"/>
+  <w:style w:type="character" w:customStyle="1" w:styleId="Char0">
+    <w:name w:val="바닥글 Char"/>
+    <w:basedOn w:val="a0"/>
+    <w:link w:val="a5"/>
+    <w:uiPriority w:val="99"/>
+    <w:rsid w:val="0093780F"/>
+  </w:style>
+  <w:style w:type="paragraph" w:styleId="a6">
+    <w:name w:val="Balloon Text"/>
+    <w:basedOn w:val="a"/>
+    <w:link w:val="Char1"/>
+    <w:uiPriority w:val="99"/>
+    <w:semiHidden/>
+    <w:unhideWhenUsed/>
+    <w:rsid w:val="00D945E9"/>
+    <w:pPr>
+      <w:spacing w:after="0" w:line="240" w:lineRule="auto"/>
+    </w:pPr>
+    <w:rPr>
+      <w:rFonts w:asciiTheme="majorHAnsi" w:eastAsiaTheme="majorEastAsia" w:hAnsiTheme="majorHAnsi" w:cstheme="majorBidi"/>
+      <w:sz w:val="18"/>
+      <w:szCs w:val="18"/>
+    </w:rPr>
+  </w:style>
+  <w:style w:type="character" w:customStyle="1" w:styleId="Char1">
+    <w:name w:val="풍선 도움말 텍스트 Char"/>
     <w:basedOn w:val="a0"/>
     <w:link w:val="a6"/>
     <w:uiPriority w:val="99"/>
+    <w:semiHidden/>
+    <w:rsid w:val="00D945E9"/>
+    <w:rPr>
+      <w:rFonts w:asciiTheme="majorHAnsi" w:eastAsiaTheme="majorEastAsia" w:hAnsiTheme="majorHAnsi" w:cstheme="majorBidi"/>
+      <w:sz w:val="18"/>
+      <w:szCs w:val="18"/>
+    </w:rPr>
+  </w:style>
+</w:styles>
+</file>
+
+<file path=word/stylesWithEffects.xml><?xml version="1.0" encoding="utf-8"?>
+<w:styles xmlns:wpc="http://schemas.microsoft.com/office/word/2010/wordprocessingCanvas" xmlns:mc="http://schemas.openxmlformats.org/markup-compatibility/2006" xmlns:o="urn:schemas-microsoft-com:office:office" xmlns:r="http://schemas.openxmlformats.org/officeDocument/2006/relationships" xmlns:m="http://schemas.openxmlformats.org/officeDocument/2006/math" xmlns:v="urn:schemas-microsoft-com:vml" xmlns:wp14="http://schemas.microsoft.com/office/word/2010/wordprocessingDrawing" xmlns:wp="http://schemas.openxmlformats.org/drawingml/2006/wordprocessingDrawing" xmlns:w10="urn:schemas-microsoft-com:office:word" xmlns:w="http://schemas.openxmlformats.org/wordprocessingml/2006/main" xmlns:w14="http://schemas.microsoft.com/office/word/2010/wordml" xmlns:wpg="http://schemas.microsoft.com/office/word/2010/wordprocessingGroup" xmlns:wpi="http://schemas.microsoft.com/office/word/2010/wordprocessingInk" xmlns:wne="http://schemas.microsoft.com/office/word/2006/wordml" xmlns:wps="http://schemas.microsoft.com/office/word/2010/wordprocessingShape" mc:Ignorable="w14 wp14">
+  <w:docDefaults>
+    <w:rPrDefault>
+      <w:rPr>
+        <w:rFonts w:asciiTheme="minorHAnsi" w:eastAsiaTheme="minorEastAsia" w:hAnsiTheme="minorHAnsi" w:cstheme="minorBidi"/>
+        <w:kern w:val="2"/>
+        <w:szCs w:val="22"/>
+        <w:lang w:val="en-US" w:eastAsia="ko-KR" w:bidi="ar-SA"/>
+      </w:rPr>
+    </w:rPrDefault>
+    <w:pPrDefault>
+      <w:pPr>
+        <w:spacing w:after="160" w:line="259" w:lineRule="auto"/>
+        <w:jc w:val="both"/>
+      </w:pPr>
+    </w:pPrDefault>
+  </w:docDefaults>
+  <w:latentStyles w:defLockedState="0" w:defUIPriority="99" w:defSemiHidden="1" w:defUnhideWhenUsed="1" w:defQFormat="0" w:count="267">
+    <w:lsdException w:name="Normal" w:semiHidden="0" w:uiPriority="0" w:unhideWhenUsed="0" w:qFormat="1"/>
+    <w:lsdException w:name="heading 1" w:semiHidden="0" w:uiPriority="9" w:unhideWhenUsed="0" w:qFormat="1"/>
+    <w:lsdException w:name="heading 2" w:uiPriority="9" w:qFormat="1"/>
+    <w:lsdException w:name="heading 3" w:uiPriority="9" w:qFormat="1"/>
+    <w:lsdException w:name="heading 4" w:uiPriority="9" w:qFormat="1"/>
+    <w:lsdException w:name="heading 5" w:uiPriority="9" w:qFormat="1"/>
+    <w:lsdException w:name="heading 6" w:uiPriority="9" w:qFormat="1"/>
+    <w:lsdException w:name="heading 7" w:uiPriority="9" w:qFormat="1"/>
+    <w:lsdException w:name="heading 8" w:uiPriority="9" w:qFormat="1"/>
+    <w:lsdException w:name="heading 9" w:uiPriority="9" w:qFormat="1"/>
+    <w:lsdException w:name="toc 1" w:uiPriority="39"/>
+    <w:lsdException w:name="toc 2" w:uiPriority="39"/>
+    <w:lsdException w:name="toc 3" w:uiPriority="39"/>
+    <w:lsdException w:name="toc 4" w:uiPriority="39"/>
+    <w:lsdException w:name="toc 5" w:uiPriority="39"/>
+    <w:lsdException w:name="toc 6" w:uiPriority="39"/>
+    <w:lsdException w:name="toc 7" w:uiPriority="39"/>
+    <w:lsdException w:name="toc 8" w:uiPriority="39"/>
+    <w:lsdException w:name="toc 9" w:uiPriority="39"/>
+    <w:lsdException w:name="caption" w:uiPriority="35" w:qFormat="1"/>
+    <w:lsdException w:name="Title" w:semiHidden="0" w:uiPriority="10" w:unhideWhenUsed="0" w:qFormat="1"/>
+    <w:lsdException w:name="Default Paragraph Font" w:uiPriority="1"/>
+    <w:lsdException w:name="Subtitle" w:semiHidden="0" w:uiPriority="11" w:unhideWhenUsed="0" w:qFormat="1"/>
+    <w:lsdException w:name="Strong" w:semiHidden="0" w:uiPriority="22" w:unhideWhenUsed="0" w:qFormat="1"/>
+    <w:lsdException w:name="Emphasis" w:semiHidden="0" w:uiPriority="20" w:unhideWhenUsed="0" w:qFormat="1"/>
+    <w:lsdException w:name="Table Grid" w:semiHidden="0" w:uiPriority="39" w:unhideWhenUsed="0"/>
+    <w:lsdException w:name="Placeholder Text" w:unhideWhenUsed="0"/>
+    <w:lsdException w:name="No Spacing" w:semiHidden="0" w:uiPriority="1" w:unhideWhenUsed="0" w:qFormat="1"/>
+    <w:lsdException w:name="Light Shading" w:semiHidden="0" w:uiPriority="60" w:unhideWhenUsed="0"/>
+    <w:lsdException w:name="Light List" w:semiHidden="0" w:uiPriority="61" w:unhideWhenUsed="0"/>
+    <w:lsdException w:name="Light Grid" w:semiHidden="0" w:uiPriority="62" w:unhideWhenUsed="0"/>
+    <w:lsdException w:name="Medium Shading 1" w:semiHidden="0" w:uiPriority="63" w:unhideWhenUsed="0"/>
+    <w:lsdException w:name="Medium Shading 2" w:semiHidden="0" w:uiPriority="64" w:unhideWhenUsed="0"/>
+    <w:lsdException w:name="Medium List 1" w:semiHidden="0" w:uiPriority="65" w:unhideWhenUsed="0"/>
+    <w:lsdException w:name="Medium List 2" w:semiHidden="0" w:uiPriority="66" w:unhideWhenUsed="0"/>
+    <w:lsdException w:name="Medium Grid 1" w:semiHidden="0" w:uiPriority="67" w:unhideWhenUsed="0"/>
+    <w:lsdException w:name="Medium Grid 2" w:semiHidden="0" w:uiPriority="68" w:unhideWhenUsed="0"/>
+    <w:lsdException w:name="Medium Grid 3" w:semiHidden="0" w:uiPriority="69" w:unhideWhenUsed="0"/>
+    <w:lsdException w:name="Dark List" w:semiHidden="0" w:uiPriority="70" w:unhideWhenUsed="0"/>
+    <w:lsdException w:name="Colorful Shading" w:semiHidden="0" w:uiPriority="71" w:unhideWhenUsed="0"/>
+    <w:lsdException w:name="Colorful List" w:semiHidden="0" w:uiPriority="72" w:unhideWhenUsed="0"/>
+    <w:lsdException w:name="Colorful Grid" w:semiHidden="0" w:uiPriority="73" w:unhideWhenUsed="0"/>
+    <w:lsdException w:name="Light Shading Accent 1" w:semiHidden="0" w:uiPriority="60" w:unhideWhenUsed="0"/>
+    <w:lsdException w:name="Light List Accent 1" w:semiHidden="0" w:uiPriority="61" w:unhideWhenUsed="0"/>
+    <w:lsdException w:name="Light Grid Accent 1" w:semiHidden="0" w:uiPriority="62" w:unhideWhenUsed="0"/>
+    <w:lsdException w:name="Medium Shading 1 Accent 1" w:semiHidden="0" w:uiPriority="63" w:unhideWhenUsed="0"/>
+    <w:lsdException w:name="Medium Shading 2 Accent 1" w:semiHidden="0" w:uiPriority="64" w:unhideWhenUsed="0"/>
+    <w:lsdException w:name="Medium List 1 Accent 1" w:semiHidden="0" w:uiPriority="65" w:unhideWhenUsed="0"/>
+    <w:lsdException w:name="Revision" w:unhideWhenUsed="0"/>
+    <w:lsdException w:name="List Paragraph" w:semiHidden="0" w:uiPriority="34" w:unhideWhenUsed="0" w:qFormat="1"/>
+    <w:lsdException w:name="Quote" w:semiHidden="0" w:uiPriority="29" w:unhideWhenUsed="0" w:qFormat="1"/>
+    <w:lsdException w:name="Intense Quote" w:semiHidden="0" w:uiPriority="30" w:unhideWhenUsed="0" w:qFormat="1"/>
+    <w:lsdException w:name="Medium List 2 Accent 1" w:semiHidden="0" w:uiPriority="66" w:unhideWhenUsed="0"/>
+    <w:lsdException w:name="Medium Grid 1 Accent 1" w:semiHidden="0" w:uiPriority="67" w:unhideWhenUsed="0"/>
+    <w:lsdException w:name="Medium Grid 2 Accent 1" w:semiHidden="0" w:uiPriority="68" w:unhideWhenUsed="0"/>
+    <w:lsdException w:name="Medium Grid 3 Accent 1" w:semiHidden="0" w:uiPriority="69" w:unhideWhenUsed="0"/>
+    <w:lsdException w:name="Dark List Accent 1" w:semiHidden="0" w:uiPriority="70" w:unhideWhenUsed="0"/>
+    <w:lsdException w:name="Colorful Shading Accent 1" w:semiHidden="0" w:uiPriority="71" w:unhideWhenUsed="0"/>
+    <w:lsdException w:name="Colorful List Accent 1" w:semiHidden="0" w:uiPriority="72" w:unhideWhenUsed="0"/>
+    <w:lsdException w:name="Colorful Grid Accent 1" w:semiHidden="0" w:uiPriority="73" w:unhideWhenUsed="0"/>
+    <w:lsdException w:name="Light Shading Accent 2" w:semiHidden="0" w:uiPriority="60" w:unhideWhenUsed="0"/>
+    <w:lsdException w:name="Light List Accent 2" w:semiHidden="0" w:uiPriority="61" w:unhideWhenUsed="0"/>
+    <w:lsdException w:name="Light Grid Accent 2" w:semiHidden="0" w:uiPriority="62" w:unhideWhenUsed="0"/>
+    <w:lsdException w:name="Medium Shading 1 Accent 2" w:semiHidden="0" w:uiPriority="63" w:unhideWhenUsed="0"/>
+    <w:lsdException w:name="Medium Shading 2 Accent 2" w:semiHidden="0" w:uiPriority="64" w:unhideWhenUsed="0"/>
+    <w:lsdException w:name="Medium List 1 Accent 2" w:semiHidden="0" w:uiPriority="65" w:unhideWhenUsed="0"/>
+    <w:lsdException w:name="Medium List 2 Accent 2" w:semiHidden="0" w:uiPriority="66" w:unhideWhenUsed="0"/>
+    <w:lsdException w:name="Medium Grid 1 Accent 2" w:semiHidden="0" w:uiPriority="67" w:unhideWhenUsed="0"/>
+    <w:lsdException w:name="Medium Grid 2 Accent 2" w:semiHidden="0" w:uiPriority="68" w:unhideWhenUsed="0"/>
+    <w:lsdException w:name="Medium Grid 3 Accent 2" w:semiHidden="0" w:uiPriority="69" w:unhideWhenUsed="0"/>
+    <w:lsdException w:name="Dark List Accent 2" w:semiHidden="0" w:uiPriority="70" w:unhideWhenUsed="0"/>
+    <w:lsdException w:name="Colorful Shading Accent 2" w:semiHidden="0" w:uiPriority="71" w:unhideWhenUsed="0"/>
+    <w:lsdException w:name="Colorful List Accent 2" w:semiHidden="0" w:uiPriority="72" w:unhideWhenUsed="0"/>
+    <w:lsdException w:name="Colorful Grid Accent 2" w:semiHidden="0" w:uiPriority="73" w:unhideWhenUsed="0"/>
+    <w:lsdException w:name="Light Shading Accent 3" w:semiHidden="0" w:uiPriority="60" w:unhideWhenUsed="0"/>
+    <w:lsdException w:name="Light List Accent 3" w:semiHidden="0" w:uiPriority="61" w:unhideWhenUsed="0"/>
+    <w:lsdException w:name="Light Grid Accent 3" w:semiHidden="0" w:uiPriority="62" w:unhideWhenUsed="0"/>
+    <w:lsdException w:name="Medium Shading 1 Accent 3" w:semiHidden="0" w:uiPriority="63" w:unhideWhenUsed="0"/>
+    <w:lsdException w:name="Medium Shading 2 Accent 3" w:semiHidden="0" w:uiPriority="64" w:unhideWhenUsed="0"/>
+    <w:lsdException w:name="Medium List 1 Accent 3" w:semiHidden="0" w:uiPriority="65" w:unhideWhenUsed="0"/>
+    <w:lsdException w:name="Medium List 2 Accent 3" w:semiHidden="0" w:uiPriority="66" w:unhideWhenUsed="0"/>
+    <w:lsdException w:name="Medium Grid 1 Accent 3" w:semiHidden="0" w:uiPriority="67" w:unhideWhenUsed="0"/>
+    <w:lsdException w:name="Medium Grid 2 Accent 3" w:semiHidden="0" w:uiPriority="68" w:unhideWhenUsed="0"/>
+    <w:lsdException w:name="Medium Grid 3 Accent 3" w:semiHidden="0" w:uiPriority="69" w:unhideWhenUsed="0"/>
+    <w:lsdException w:name="Dark List Accent 3" w:semiHidden="0" w:uiPriority="70" w:unhideWhenUsed="0"/>
+    <w:lsdException w:name="Colorful Shading Accent 3" w:semiHidden="0" w:uiPriority="71" w:unhideWhenUsed="0"/>
+    <w:lsdException w:name="Colorful List Accent 3" w:semiHidden="0" w:uiPriority="72" w:unhideWhenUsed="0"/>
+    <w:lsdException w:name="Colorful Grid Accent 3" w:semiHidden="0" w:uiPriority="73" w:unhideWhenUsed="0"/>
+    <w:lsdException w:name="Light Shading Accent 4" w:semiHidden="0" w:uiPriority="60" w:unhideWhenUsed="0"/>
+    <w:lsdException w:name="Light List Accent 4" w:semiHidden="0" w:uiPriority="61" w:unhideWhenUsed="0"/>
+    <w:lsdException w:name="Light Grid Accent 4" w:semiHidden="0" w:uiPriority="62" w:unhideWhenUsed="0"/>
+    <w:lsdException w:name="Medium Shading 1 Accent 4" w:semiHidden="0" w:uiPriority="63" w:unhideWhenUsed="0"/>
+    <w:lsdException w:name="Medium Shading 2 Accent 4" w:semiHidden="0" w:uiPriority="64" w:unhideWhenUsed="0"/>
+    <w:lsdException w:name="Medium List 1 Accent 4" w:semiHidden="0" w:uiPriority="65" w:unhideWhenUsed="0"/>
+    <w:lsdException w:name="Medium List 2 Accent 4" w:semiHidden="0" w:uiPriority="66" w:unhideWhenUsed="0"/>
+    <w:lsdException w:name="Medium Grid 1 Accent 4" w:semiHidden="0" w:uiPriority="67" w:unhideWhenUsed="0"/>
+    <w:lsdException w:name="Medium Grid 2 Accent 4" w:semiHidden="0" w:uiPriority="68" w:unhideWhenUsed="0"/>
+    <w:lsdException w:name="Medium Grid 3 Accent 4" w:semiHidden="0" w:uiPriority="69" w:unhideWhenUsed="0"/>
+    <w:lsdException w:name="Dark List Accent 4" w:semiHidden="0" w:uiPriority="70" w:unhideWhenUsed="0"/>
+    <w:lsdException w:name="Colorful Shading Accent 4" w:semiHidden="0" w:uiPriority="71" w:unhideWhenUsed="0"/>
+    <w:lsdException w:name="Colorful List Accent 4" w:semiHidden="0" w:uiPriority="72" w:unhideWhenUsed="0"/>
+    <w:lsdException w:name="Colorful Grid Accent 4" w:semiHidden="0" w:uiPriority="73" w:unhideWhenUsed="0"/>
+    <w:lsdException w:name="Light Shading Accent 5" w:semiHidden="0" w:uiPriority="60" w:unhideWhenUsed="0"/>
+    <w:lsdException w:name="Light List Accent 5" w:semiHidden="0" w:uiPriority="61" w:unhideWhenUsed="0"/>
+    <w:lsdException w:name="Light Grid Accent 5" w:semiHidden="0" w:uiPriority="62" w:unhideWhenUsed="0"/>
+    <w:lsdException w:name="Medium Shading 1 Accent 5" w:semiHidden="0" w:uiPriority="63" w:unhideWhenUsed="0"/>
+    <w:lsdException w:name="Medium Shading 2 Accent 5" w:semiHidden="0" w:uiPriority="64" w:unhideWhenUsed="0"/>
+    <w:lsdException w:name="Medium List 1 Accent 5" w:semiHidden="0" w:uiPriority="65" w:unhideWhenUsed="0"/>
+    <w:lsdException w:name="Medium List 2 Accent 5" w:semiHidden="0" w:uiPriority="66" w:unhideWhenUsed="0"/>
+    <w:lsdException w:name="Medium Grid 1 Accent 5" w:semiHidden="0" w:uiPriority="67" w:unhideWhenUsed="0"/>
+    <w:lsdException w:name="Medium Grid 2 Accent 5" w:semiHidden="0" w:uiPriority="68" w:unhideWhenUsed="0"/>
+    <w:lsdException w:name="Medium Grid 3 Accent 5" w:semiHidden="0" w:uiPriority="69" w:unhideWhenUsed="0"/>
+    <w:lsdException w:name="Dark List Accent 5" w:semiHidden="0" w:uiPriority="70" w:unhideWhenUsed="0"/>
+    <w:lsdException w:name="Colorful Shading Accent 5" w:semiHidden="0" w:uiPriority="71" w:unhideWhenUsed="0"/>
+    <w:lsdException w:name="Colorful List Accent 5" w:semiHidden="0" w:uiPriority="72" w:unhideWhenUsed="0"/>
+    <w:lsdException w:name="Colorful Grid Accent 5" w:semiHidden="0" w:uiPriority="73" w:unhideWhenUsed="0"/>
+    <w:lsdException w:name="Light Shading Accent 6" w:semiHidden="0" w:uiPriority="60" w:unhideWhenUsed="0"/>
+    <w:lsdException w:name="Light List Accent 6" w:semiHidden="0" w:uiPriority="61" w:unhideWhenUsed="0"/>
+    <w:lsdException w:name="Light Grid Accent 6" w:semiHidden="0" w:uiPriority="62" w:unhideWhenUsed="0"/>
+    <w:lsdException w:name="Medium Shading 1 Accent 6" w:semiHidden="0" w:uiPriority="63" w:unhideWhenUsed="0"/>
+    <w:lsdException w:name="Medium Shading 2 Accent 6" w:semiHidden="0" w:uiPriority="64" w:unhideWhenUsed="0"/>
+    <w:lsdException w:name="Medium List 1 Accent 6" w:semiHidden="0" w:uiPriority="65" w:unhideWhenUsed="0"/>
+    <w:lsdException w:name="Medium List 2 Accent 6" w:semiHidden="0" w:uiPriority="66" w:unhideWhenUsed="0"/>
+    <w:lsdException w:name="Medium Grid 1 Accent 6" w:semiHidden="0" w:uiPriority="67" w:unhideWhenUsed="0"/>
+    <w:lsdException w:name="Medium Grid 2 Accent 6" w:semiHidden="0" w:uiPriority="68" w:unhideWhenUsed="0"/>
+    <w:lsdException w:name="Medium Grid 3 Accent 6" w:semiHidden="0" w:uiPriority="69" w:unhideWhenUsed="0"/>
+    <w:lsdException w:name="Dark List Accent 6" w:semiHidden="0" w:uiPriority="70" w:unhideWhenUsed="0"/>
+    <w:lsdException w:name="Colorful Shading Accent 6" w:semiHidden="0" w:uiPriority="71" w:unhideWhenUsed="0"/>
+    <w:lsdException w:name="Colorful List Accent 6" w:semiHidden="0" w:uiPriority="72" w:unhideWhenUsed="0"/>
+    <w:lsdException w:name="Colorful Grid Accent 6" w:semiHidden="0" w:uiPriority="73" w:unhideWhenUsed="0"/>
+    <w:lsdException w:name="Subtle Emphasis" w:semiHidden="0" w:uiPriority="19" w:unhideWhenUsed="0" w:qFormat="1"/>
+    <w:lsdException w:name="Intense Emphasis" w:semiHidden="0" w:uiPriority="21" w:unhideWhenUsed="0" w:qFormat="1"/>
+    <w:lsdException w:name="Subtle Reference" w:semiHidden="0" w:uiPriority="31" w:unhideWhenUsed="0" w:qFormat="1"/>
+    <w:lsdException w:name="Intense Reference" w:semiHidden="0" w:uiPriority="32" w:unhideWhenUsed="0" w:qFormat="1"/>
+    <w:lsdException w:name="Book Title" w:semiHidden="0" w:uiPriority="33" w:unhideWhenUsed="0" w:qFormat="1"/>
+    <w:lsdException w:name="Bibliography" w:uiPriority="37"/>
+    <w:lsdException w:name="TOC Heading" w:uiPriority="39" w:qFormat="1"/>
+  </w:latentStyles>
+  <w:style w:type="paragraph" w:default="1" w:styleId="a">
+    <w:name w:val="Normal"/>
+    <w:qFormat/>
+    <w:pPr>
+      <w:widowControl w:val="0"/>
+      <w:wordWrap w:val="0"/>
+      <w:autoSpaceDE w:val="0"/>
+      <w:autoSpaceDN w:val="0"/>
+    </w:pPr>
+  </w:style>
+  <w:style w:type="paragraph" w:styleId="1">
+    <w:name w:val="heading 1"/>
+    <w:basedOn w:val="a"/>
+    <w:next w:val="a"/>
+    <w:link w:val="1Char"/>
+    <w:uiPriority w:val="9"/>
+    <w:qFormat/>
+    <w:rsid w:val="00722AE8"/>
+    <w:pPr>
+      <w:keepNext/>
+      <w:outlineLvl w:val="0"/>
+    </w:pPr>
+    <w:rPr>
+      <w:rFonts w:asciiTheme="majorHAnsi" w:eastAsiaTheme="majorEastAsia" w:hAnsiTheme="majorHAnsi" w:cstheme="majorBidi"/>
+      <w:sz w:val="28"/>
+      <w:szCs w:val="28"/>
+    </w:rPr>
+  </w:style>
+  <w:style w:type="paragraph" w:styleId="2">
+    <w:name w:val="heading 2"/>
+    <w:basedOn w:val="a"/>
+    <w:next w:val="a"/>
+    <w:link w:val="2Char"/>
+    <w:uiPriority w:val="9"/>
+    <w:unhideWhenUsed/>
+    <w:qFormat/>
+    <w:rsid w:val="00722AE8"/>
+    <w:pPr>
+      <w:keepNext/>
+      <w:outlineLvl w:val="1"/>
+    </w:pPr>
+    <w:rPr>
+      <w:rFonts w:asciiTheme="majorHAnsi" w:eastAsiaTheme="majorEastAsia" w:hAnsiTheme="majorHAnsi" w:cstheme="majorBidi"/>
+    </w:rPr>
+  </w:style>
+  <w:style w:type="paragraph" w:styleId="3">
+    <w:name w:val="heading 3"/>
+    <w:basedOn w:val="a"/>
+    <w:next w:val="a"/>
+    <w:link w:val="3Char"/>
+    <w:uiPriority w:val="9"/>
+    <w:unhideWhenUsed/>
+    <w:qFormat/>
+    <w:rsid w:val="00205755"/>
+    <w:pPr>
+      <w:keepNext/>
+      <w:ind w:leftChars="300" w:left="300" w:hangingChars="200" w:hanging="2000"/>
+      <w:outlineLvl w:val="2"/>
+    </w:pPr>
+    <w:rPr>
+      <w:rFonts w:asciiTheme="majorHAnsi" w:eastAsiaTheme="majorEastAsia" w:hAnsiTheme="majorHAnsi" w:cstheme="majorBidi"/>
+    </w:rPr>
+  </w:style>
+  <w:style w:type="character" w:default="1" w:styleId="a0">
+    <w:name w:val="Default Paragraph Font"/>
+    <w:uiPriority w:val="1"/>
+    <w:semiHidden/>
+    <w:unhideWhenUsed/>
+  </w:style>
+  <w:style w:type="table" w:default="1" w:styleId="a1">
+    <w:name w:val="Normal Table"/>
+    <w:uiPriority w:val="99"/>
+    <w:semiHidden/>
+    <w:unhideWhenUsed/>
+    <w:tblPr>
+      <w:tblInd w:w="0" w:type="dxa"/>
+      <w:tblCellMar>
+        <w:top w:w="0" w:type="dxa"/>
+        <w:left w:w="108" w:type="dxa"/>
+        <w:bottom w:w="0" w:type="dxa"/>
+        <w:right w:w="108" w:type="dxa"/>
+      </w:tblCellMar>
+    </w:tblPr>
+  </w:style>
+  <w:style w:type="numbering" w:default="1" w:styleId="a2">
+    <w:name w:val="No List"/>
+    <w:uiPriority w:val="99"/>
+    <w:semiHidden/>
+    <w:unhideWhenUsed/>
+  </w:style>
+  <w:style w:type="paragraph" w:styleId="a3">
+    <w:name w:val="List Paragraph"/>
+    <w:basedOn w:val="a"/>
+    <w:uiPriority w:val="34"/>
+    <w:qFormat/>
+    <w:rsid w:val="00722AE8"/>
+    <w:pPr>
+      <w:ind w:leftChars="400" w:left="800"/>
+    </w:pPr>
+  </w:style>
+  <w:style w:type="character" w:customStyle="1" w:styleId="1Char">
+    <w:name w:val="제목 1 Char"/>
+    <w:basedOn w:val="a0"/>
+    <w:link w:val="1"/>
+    <w:uiPriority w:val="9"/>
+    <w:rsid w:val="00722AE8"/>
+    <w:rPr>
+      <w:rFonts w:asciiTheme="majorHAnsi" w:eastAsiaTheme="majorEastAsia" w:hAnsiTheme="majorHAnsi" w:cstheme="majorBidi"/>
+      <w:sz w:val="28"/>
+      <w:szCs w:val="28"/>
+    </w:rPr>
+  </w:style>
+  <w:style w:type="character" w:customStyle="1" w:styleId="2Char">
+    <w:name w:val="제목 2 Char"/>
+    <w:basedOn w:val="a0"/>
+    <w:link w:val="2"/>
+    <w:uiPriority w:val="9"/>
+    <w:rsid w:val="00722AE8"/>
+    <w:rPr>
+      <w:rFonts w:asciiTheme="majorHAnsi" w:eastAsiaTheme="majorEastAsia" w:hAnsiTheme="majorHAnsi" w:cstheme="majorBidi"/>
+    </w:rPr>
+  </w:style>
+  <w:style w:type="character" w:customStyle="1" w:styleId="3Char">
+    <w:name w:val="제목 3 Char"/>
+    <w:basedOn w:val="a0"/>
+    <w:link w:val="3"/>
+    <w:uiPriority w:val="9"/>
+    <w:rsid w:val="00205755"/>
+    <w:rPr>
+      <w:rFonts w:asciiTheme="majorHAnsi" w:eastAsiaTheme="majorEastAsia" w:hAnsiTheme="majorHAnsi" w:cstheme="majorBidi"/>
+    </w:rPr>
+  </w:style>
+  <w:style w:type="paragraph" w:styleId="a4">
+    <w:name w:val="header"/>
+    <w:basedOn w:val="a"/>
+    <w:link w:val="Char"/>
+    <w:uiPriority w:val="99"/>
+    <w:unhideWhenUsed/>
     <w:rsid w:val="0093780F"/>
+    <w:pPr>
+      <w:tabs>
+        <w:tab w:val="center" w:pos="4513"/>
+        <w:tab w:val="right" w:pos="9026"/>
+      </w:tabs>
+      <w:snapToGrid w:val="0"/>
+    </w:pPr>
+  </w:style>
+  <w:style w:type="character" w:customStyle="1" w:styleId="Char">
+    <w:name w:val="머리글 Char"/>
+    <w:basedOn w:val="a0"/>
+    <w:link w:val="a4"/>
+    <w:uiPriority w:val="99"/>
+    <w:rsid w:val="0093780F"/>
+  </w:style>
+  <w:style w:type="paragraph" w:styleId="a5">
+    <w:name w:val="footer"/>
+    <w:basedOn w:val="a"/>
+    <w:link w:val="Char0"/>
+    <w:uiPriority w:val="99"/>
+    <w:unhideWhenUsed/>
+    <w:rsid w:val="0093780F"/>
+    <w:pPr>
+      <w:tabs>
+        <w:tab w:val="center" w:pos="4513"/>
+        <w:tab w:val="right" w:pos="9026"/>
+      </w:tabs>
+      <w:snapToGrid w:val="0"/>
+    </w:pPr>
+  </w:style>
+  <w:style w:type="character" w:customStyle="1" w:styleId="Char0">
+    <w:name w:val="바닥글 Char"/>
+    <w:basedOn w:val="a0"/>
+    <w:link w:val="a5"/>
+    <w:uiPriority w:val="99"/>
+    <w:rsid w:val="0093780F"/>
+  </w:style>
+  <w:style w:type="paragraph" w:styleId="a6">
+    <w:name w:val="Balloon Text"/>
+    <w:basedOn w:val="a"/>
+    <w:link w:val="Char1"/>
+    <w:uiPriority w:val="99"/>
+    <w:semiHidden/>
+    <w:unhideWhenUsed/>
+    <w:rsid w:val="00D945E9"/>
+    <w:pPr>
+      <w:spacing w:after="0" w:line="240" w:lineRule="auto"/>
+    </w:pPr>
+    <w:rPr>
+      <w:rFonts w:asciiTheme="majorHAnsi" w:eastAsiaTheme="majorEastAsia" w:hAnsiTheme="majorHAnsi" w:cstheme="majorBidi"/>
+      <w:sz w:val="18"/>
+      <w:szCs w:val="18"/>
+    </w:rPr>
+  </w:style>
+  <w:style w:type="character" w:customStyle="1" w:styleId="Char1">
+    <w:name w:val="풍선 도움말 텍스트 Char"/>
+    <w:basedOn w:val="a0"/>
+    <w:link w:val="a6"/>
+    <w:uiPriority w:val="99"/>
+    <w:semiHidden/>
+    <w:rsid w:val="00D945E9"/>
+    <w:rPr>
+      <w:rFonts w:asciiTheme="majorHAnsi" w:eastAsiaTheme="majorEastAsia" w:hAnsiTheme="majorHAnsi" w:cstheme="majorBidi"/>
+      <w:sz w:val="18"/>
+      <w:szCs w:val="18"/>
+    </w:rPr>
   </w:style>
 </w:styles>
 </file>
@@ -7418,7 +7753,7 @@
     </a:clrScheme>
     <a:fontScheme name="Office">
       <a:majorFont>
-        <a:latin typeface="맑은 고딕" panose="020F0302020204030204"/>
+        <a:latin typeface="맑은 고딕"/>
         <a:ea typeface=""/>
         <a:cs typeface=""/>
         <a:font script="Jpan" typeface="ＭＳ ゴシック"/>
@@ -7453,7 +7788,7 @@
         <a:font script="Geor" typeface="Sylfaen"/>
       </a:majorFont>
       <a:minorFont>
-        <a:latin typeface="맑은 고딕" panose="020F0502020204030204"/>
+        <a:latin typeface="맑은 고딕"/>
         <a:ea typeface=""/>
         <a:cs typeface=""/>
         <a:font script="Jpan" typeface="ＭＳ 明朝"/>
@@ -7630,7 +7965,7 @@
   <a:extraClrSchemeLst/>
   <a:extLst>
     <a:ext uri="{05A4C25C-085E-4340-85A3-A5531E510DB2}">
-      <thm15:themeFamily xmlns:thm15="http://schemas.microsoft.com/office/thememl/2012/main" name="Office Theme" id="{62F939B6-93AF-4DB8-9C6B-D6C7DFDC589F}" vid="{4A3C46E8-61CC-4603-A589-7422A47A8E4A}"/>
+      <thm15:themeFamily xmlns:thm15="http://schemas.microsoft.com/office/thememl/2012/main" xmlns="" name="Office Theme" id="{62F939B6-93AF-4DB8-9C6B-D6C7DFDC589F}" vid="{4A3C46E8-61CC-4603-A589-7422A47A8E4A}"/>
     </a:ext>
   </a:extLst>
 </a:theme>
@@ -7641,7 +7976,7 @@
 </file>
 
 <file path=customXml/itemProps1.xml><?xml version="1.0" encoding="utf-8"?>
-<ds:datastoreItem xmlns:ds="http://schemas.openxmlformats.org/officeDocument/2006/customXml" ds:itemID="{3029F33C-7AD3-E441-B15B-70AD41B91D96}">
+<ds:datastoreItem xmlns:ds="http://schemas.openxmlformats.org/officeDocument/2006/customXml" ds:itemID="{6806FB1C-A9DF-4BBA-9F11-E5B9C18F217A}">
   <ds:schemaRefs>
     <ds:schemaRef ds:uri="http://schemas.openxmlformats.org/officeDocument/2006/bibliography"/>
   </ds:schemaRefs>

</xml_diff>